<commit_message>
771386 Updated for eBiz feedback
</commit_message>
<xml_diff>
--- a/Env_Depl_Impl/Build 8/ib_2_0_p623_ig.docx
+++ b/Env_Depl_Impl/Build 8/ib_2_0_p623_ig.docx
@@ -8544,8 +8544,6 @@
                 <w:t>Las Vegas</w:t>
               </w:r>
             </w:ins>
-            <w:bookmarkStart w:id="95" w:name="_GoBack"/>
-            <w:bookmarkEnd w:id="95"/>
           </w:p>
         </w:tc>
         <w:tc>
@@ -8562,10 +8560,10 @@
             <w:pPr>
               <w:pStyle w:val="TableText"/>
               <w:rPr>
-                <w:ins w:id="96" w:author="Jutzi, William Christopher (Intuitive IT)" w:date="2019-04-30T10:11:00Z"/>
+                <w:ins w:id="95" w:author="Jutzi, William Christopher (Intuitive IT)" w:date="2019-04-30T10:11:00Z"/>
               </w:rPr>
             </w:pPr>
-            <w:ins w:id="97" w:author="Jutzi, William Christopher (Intuitive IT)" w:date="2019-04-30T10:11:00Z">
+            <w:ins w:id="96" w:author="Jutzi, William Christopher (Intuitive IT)" w:date="2019-04-30T10:11:00Z">
               <w:r>
                 <w:t>Testers need to obtain access to the Test Environments</w:t>
               </w:r>
@@ -8586,10 +8584,10 @@
             <w:pPr>
               <w:pStyle w:val="TableText"/>
               <w:rPr>
-                <w:ins w:id="98" w:author="Jutzi, William Christopher (Intuitive IT)" w:date="2019-04-30T10:11:00Z"/>
+                <w:ins w:id="97" w:author="Jutzi, William Christopher (Intuitive IT)" w:date="2019-04-30T10:11:00Z"/>
               </w:rPr>
             </w:pPr>
-            <w:ins w:id="99" w:author="Jutzi, William Christopher (Intuitive IT)" w:date="2019-04-30T10:11:00Z">
+            <w:ins w:id="98" w:author="Jutzi, William Christopher (Intuitive IT)" w:date="2019-04-30T10:11:00Z">
               <w:r>
                 <w:t>N/A</w:t>
               </w:r>
@@ -8610,10 +8608,10 @@
             <w:pPr>
               <w:pStyle w:val="TableText"/>
               <w:rPr>
-                <w:ins w:id="100" w:author="Jutzi, William Christopher (Intuitive IT)" w:date="2019-04-30T10:11:00Z"/>
+                <w:ins w:id="99" w:author="Jutzi, William Christopher (Intuitive IT)" w:date="2019-04-30T10:11:00Z"/>
               </w:rPr>
             </w:pPr>
-            <w:ins w:id="101" w:author="Jutzi, William Christopher (Intuitive IT)" w:date="2019-04-30T10:11:00Z">
+            <w:ins w:id="100" w:author="Jutzi, William Christopher (Intuitive IT)" w:date="2019-04-30T10:11:00Z">
               <w:r>
                 <w:t>Grant the assigned testers the necessary access to the Test Environment(s)</w:t>
               </w:r>
@@ -8634,10 +8632,10 @@
             <w:pPr>
               <w:pStyle w:val="TableText"/>
               <w:rPr>
-                <w:ins w:id="102" w:author="Jutzi, William Christopher (Intuitive IT)" w:date="2019-04-30T10:11:00Z"/>
+                <w:ins w:id="101" w:author="Jutzi, William Christopher (Intuitive IT)" w:date="2019-04-30T10:11:00Z"/>
               </w:rPr>
             </w:pPr>
-            <w:ins w:id="103" w:author="Jutzi, William Christopher (Intuitive IT)" w:date="2019-04-30T10:11:00Z">
+            <w:ins w:id="102" w:author="Jutzi, William Christopher (Intuitive IT)" w:date="2019-04-30T10:11:00Z">
               <w:r>
                 <w:t>N/A</w:t>
               </w:r>
@@ -8648,11 +8646,30 @@
       <w:tr>
         <w:trPr>
           <w:cantSplit/>
-          <w:del w:id="104" w:author="Jutzi, William Christopher (Intuitive IT)" w:date="2019-04-30T10:11:00Z"/>
+          <w:del w:id="103" w:author="Jutzi, William Christopher (Intuitive IT)" w:date="2019-04-30T10:11:00Z"/>
         </w:trPr>
         <w:tc>
           <w:tcPr>
             <w:tcW w:w="847" w:type="pct"/>
+            <w:tcBorders>
+              <w:top w:val="single" w:sz="4" w:space="0" w:color="auto"/>
+              <w:left w:val="single" w:sz="4" w:space="0" w:color="auto"/>
+              <w:bottom w:val="single" w:sz="4" w:space="0" w:color="auto"/>
+              <w:right w:val="single" w:sz="4" w:space="0" w:color="auto"/>
+            </w:tcBorders>
+          </w:tcPr>
+          <w:p>
+            <w:pPr>
+              <w:pStyle w:val="TableText"/>
+              <w:rPr>
+                <w:del w:id="104" w:author="Jutzi, William Christopher (Intuitive IT)" w:date="2019-04-30T10:11:00Z"/>
+              </w:rPr>
+            </w:pPr>
+          </w:p>
+        </w:tc>
+        <w:tc>
+          <w:tcPr>
+            <w:tcW w:w="1101" w:type="pct"/>
             <w:tcBorders>
               <w:top w:val="single" w:sz="4" w:space="0" w:color="auto"/>
               <w:left w:val="single" w:sz="4" w:space="0" w:color="auto"/>
@@ -8671,7 +8688,7 @@
         </w:tc>
         <w:tc>
           <w:tcPr>
-            <w:tcW w:w="1101" w:type="pct"/>
+            <w:tcW w:w="1214" w:type="pct"/>
             <w:tcBorders>
               <w:top w:val="single" w:sz="4" w:space="0" w:color="auto"/>
               <w:left w:val="single" w:sz="4" w:space="0" w:color="auto"/>
@@ -8690,7 +8707,7 @@
         </w:tc>
         <w:tc>
           <w:tcPr>
-            <w:tcW w:w="1214" w:type="pct"/>
+            <w:tcW w:w="1050" w:type="pct"/>
             <w:tcBorders>
               <w:top w:val="single" w:sz="4" w:space="0" w:color="auto"/>
               <w:left w:val="single" w:sz="4" w:space="0" w:color="auto"/>
@@ -8709,7 +8726,7 @@
         </w:tc>
         <w:tc>
           <w:tcPr>
-            <w:tcW w:w="1050" w:type="pct"/>
+            <w:tcW w:w="788" w:type="pct"/>
             <w:tcBorders>
               <w:top w:val="single" w:sz="4" w:space="0" w:color="auto"/>
               <w:left w:val="single" w:sz="4" w:space="0" w:color="auto"/>
@@ -8726,25 +8743,6 @@
             </w:pPr>
           </w:p>
         </w:tc>
-        <w:tc>
-          <w:tcPr>
-            <w:tcW w:w="788" w:type="pct"/>
-            <w:tcBorders>
-              <w:top w:val="single" w:sz="4" w:space="0" w:color="auto"/>
-              <w:left w:val="single" w:sz="4" w:space="0" w:color="auto"/>
-              <w:bottom w:val="single" w:sz="4" w:space="0" w:color="auto"/>
-              <w:right w:val="single" w:sz="4" w:space="0" w:color="auto"/>
-            </w:tcBorders>
-          </w:tcPr>
-          <w:p>
-            <w:pPr>
-              <w:pStyle w:val="TableText"/>
-              <w:rPr>
-                <w:del w:id="109" w:author="Jutzi, William Christopher (Intuitive IT)" w:date="2019-04-30T10:11:00Z"/>
-              </w:rPr>
-            </w:pPr>
-          </w:p>
-        </w:tc>
       </w:tr>
     </w:tbl>
     <w:p>
@@ -8777,14 +8775,14 @@
         <w:pStyle w:val="Caption"/>
         <w:jc w:val="center"/>
       </w:pPr>
-      <w:bookmarkStart w:id="110" w:name="_Toc479253800"/>
+      <w:bookmarkStart w:id="109" w:name="_Toc479253800"/>
       <w:r>
         <w:t>Table 3</w:t>
       </w:r>
       <w:r>
         <w:t>: Site Preparation</w:t>
       </w:r>
-      <w:bookmarkEnd w:id="110"/>
+      <w:bookmarkEnd w:id="109"/>
     </w:p>
     <w:tbl>
       <w:tblPr>
@@ -8821,8 +8819,8 @@
             <w:pPr>
               <w:pStyle w:val="TableHeading"/>
             </w:pPr>
-            <w:bookmarkStart w:id="111" w:name="ColumnTitle_04"/>
-            <w:bookmarkEnd w:id="111"/>
+            <w:bookmarkStart w:id="110" w:name="ColumnTitle_04"/>
+            <w:bookmarkEnd w:id="110"/>
             <w:r>
               <w:t>Site/Other</w:t>
             </w:r>
@@ -8964,16 +8962,17 @@
       <w:pPr>
         <w:pStyle w:val="Heading2"/>
       </w:pPr>
-      <w:bookmarkStart w:id="112" w:name="_Toc471313665"/>
-      <w:bookmarkStart w:id="113" w:name="_Toc471396319"/>
-      <w:bookmarkStart w:id="114" w:name="_Toc471401590"/>
-      <w:bookmarkStart w:id="115" w:name="_Toc471401758"/>
-      <w:bookmarkStart w:id="116" w:name="_Toc471313671"/>
-      <w:bookmarkStart w:id="117" w:name="_Toc471396325"/>
-      <w:bookmarkStart w:id="118" w:name="_Toc471401596"/>
-      <w:bookmarkStart w:id="119" w:name="_Toc471401764"/>
-      <w:bookmarkStart w:id="120" w:name="_Toc421540866"/>
-      <w:bookmarkStart w:id="121" w:name="_Toc534726823"/>
+      <w:bookmarkStart w:id="111" w:name="_Toc471313665"/>
+      <w:bookmarkStart w:id="112" w:name="_Toc471396319"/>
+      <w:bookmarkStart w:id="113" w:name="_Toc471401590"/>
+      <w:bookmarkStart w:id="114" w:name="_Toc471401758"/>
+      <w:bookmarkStart w:id="115" w:name="_Toc471313671"/>
+      <w:bookmarkStart w:id="116" w:name="_Toc471396325"/>
+      <w:bookmarkStart w:id="117" w:name="_Toc471401596"/>
+      <w:bookmarkStart w:id="118" w:name="_Toc471401764"/>
+      <w:bookmarkStart w:id="119" w:name="_Toc421540866"/>
+      <w:bookmarkStart w:id="120" w:name="_Toc534726823"/>
+      <w:bookmarkEnd w:id="111"/>
       <w:bookmarkEnd w:id="112"/>
       <w:bookmarkEnd w:id="113"/>
       <w:bookmarkEnd w:id="114"/>
@@ -8981,36 +8980,35 @@
       <w:bookmarkEnd w:id="116"/>
       <w:bookmarkEnd w:id="117"/>
       <w:bookmarkEnd w:id="118"/>
+      <w:r>
+        <w:t>Resources</w:t>
+      </w:r>
       <w:bookmarkEnd w:id="119"/>
-      <w:r>
-        <w:t>Resources</w:t>
-      </w:r>
       <w:bookmarkEnd w:id="120"/>
+    </w:p>
+    <w:p>
+      <w:pPr>
+        <w:pStyle w:val="Heading3"/>
+      </w:pPr>
+      <w:bookmarkStart w:id="121" w:name="_Toc471401603"/>
+      <w:bookmarkStart w:id="122" w:name="_Toc471401771"/>
+      <w:bookmarkStart w:id="123" w:name="_Toc471401604"/>
+      <w:bookmarkStart w:id="124" w:name="_Toc471401772"/>
+      <w:bookmarkStart w:id="125" w:name="_Toc471401605"/>
+      <w:bookmarkStart w:id="126" w:name="_Toc471401773"/>
+      <w:bookmarkStart w:id="127" w:name="_Toc421540867"/>
+      <w:bookmarkStart w:id="128" w:name="_Toc534726824"/>
       <w:bookmarkEnd w:id="121"/>
-    </w:p>
-    <w:p>
-      <w:pPr>
-        <w:pStyle w:val="Heading3"/>
-      </w:pPr>
-      <w:bookmarkStart w:id="122" w:name="_Toc471401603"/>
-      <w:bookmarkStart w:id="123" w:name="_Toc471401771"/>
-      <w:bookmarkStart w:id="124" w:name="_Toc471401604"/>
-      <w:bookmarkStart w:id="125" w:name="_Toc471401772"/>
-      <w:bookmarkStart w:id="126" w:name="_Toc471401605"/>
-      <w:bookmarkStart w:id="127" w:name="_Toc471401773"/>
-      <w:bookmarkStart w:id="128" w:name="_Toc421540867"/>
-      <w:bookmarkStart w:id="129" w:name="_Toc534726824"/>
       <w:bookmarkEnd w:id="122"/>
       <w:bookmarkEnd w:id="123"/>
       <w:bookmarkEnd w:id="124"/>
       <w:bookmarkEnd w:id="125"/>
       <w:bookmarkEnd w:id="126"/>
+      <w:r>
+        <w:t>Facility Specifics</w:t>
+      </w:r>
       <w:bookmarkEnd w:id="127"/>
-      <w:r>
-        <w:t>Facility Specifics</w:t>
-      </w:r>
       <w:bookmarkEnd w:id="128"/>
-      <w:bookmarkEnd w:id="129"/>
     </w:p>
     <w:p>
       <w:pPr>
@@ -9040,7 +9038,7 @@
         <w:pStyle w:val="Caption"/>
         <w:jc w:val="center"/>
       </w:pPr>
-      <w:bookmarkStart w:id="130" w:name="_Toc479253801"/>
+      <w:bookmarkStart w:id="129" w:name="_Toc479253801"/>
       <w:r>
         <w:t xml:space="preserve">Table </w:t>
       </w:r>
@@ -9050,7 +9048,7 @@
       <w:r>
         <w:t>: Facility-Specific Features</w:t>
       </w:r>
-      <w:bookmarkEnd w:id="130"/>
+      <w:bookmarkEnd w:id="129"/>
     </w:p>
     <w:tbl>
       <w:tblPr>
@@ -9086,8 +9084,8 @@
             <w:pPr>
               <w:pStyle w:val="TableHeading"/>
             </w:pPr>
-            <w:bookmarkStart w:id="131" w:name="ColumnTitle_05"/>
-            <w:bookmarkEnd w:id="131"/>
+            <w:bookmarkStart w:id="130" w:name="ColumnTitle_05"/>
+            <w:bookmarkEnd w:id="130"/>
             <w:r>
               <w:t>Site</w:t>
             </w:r>
@@ -9201,16 +9199,17 @@
       <w:pPr>
         <w:pStyle w:val="Heading3"/>
       </w:pPr>
-      <w:bookmarkStart w:id="132" w:name="_Toc471313679"/>
-      <w:bookmarkStart w:id="133" w:name="_Toc471396333"/>
-      <w:bookmarkStart w:id="134" w:name="_Toc471401607"/>
-      <w:bookmarkStart w:id="135" w:name="_Toc471401775"/>
-      <w:bookmarkStart w:id="136" w:name="_Toc471313684"/>
-      <w:bookmarkStart w:id="137" w:name="_Toc471396338"/>
-      <w:bookmarkStart w:id="138" w:name="_Toc471401612"/>
-      <w:bookmarkStart w:id="139" w:name="_Toc471401780"/>
-      <w:bookmarkStart w:id="140" w:name="_Toc421540868"/>
-      <w:bookmarkStart w:id="141" w:name="_Toc534726825"/>
+      <w:bookmarkStart w:id="131" w:name="_Toc471313679"/>
+      <w:bookmarkStart w:id="132" w:name="_Toc471396333"/>
+      <w:bookmarkStart w:id="133" w:name="_Toc471401607"/>
+      <w:bookmarkStart w:id="134" w:name="_Toc471401775"/>
+      <w:bookmarkStart w:id="135" w:name="_Toc471313684"/>
+      <w:bookmarkStart w:id="136" w:name="_Toc471396338"/>
+      <w:bookmarkStart w:id="137" w:name="_Toc471401612"/>
+      <w:bookmarkStart w:id="138" w:name="_Toc471401780"/>
+      <w:bookmarkStart w:id="139" w:name="_Toc421540868"/>
+      <w:bookmarkStart w:id="140" w:name="_Toc534726825"/>
+      <w:bookmarkEnd w:id="131"/>
       <w:bookmarkEnd w:id="132"/>
       <w:bookmarkEnd w:id="133"/>
       <w:bookmarkEnd w:id="134"/>
@@ -9218,12 +9217,11 @@
       <w:bookmarkEnd w:id="136"/>
       <w:bookmarkEnd w:id="137"/>
       <w:bookmarkEnd w:id="138"/>
+      <w:r>
+        <w:t>Hardware</w:t>
+      </w:r>
       <w:bookmarkEnd w:id="139"/>
-      <w:r>
-        <w:t>Hardware</w:t>
-      </w:r>
       <w:bookmarkEnd w:id="140"/>
-      <w:bookmarkEnd w:id="141"/>
       <w:r>
         <w:t xml:space="preserve"> </w:t>
       </w:r>
@@ -9249,7 +9247,7 @@
         <w:pStyle w:val="Caption"/>
         <w:jc w:val="center"/>
       </w:pPr>
-      <w:bookmarkStart w:id="142" w:name="_Toc479253802"/>
+      <w:bookmarkStart w:id="141" w:name="_Toc479253802"/>
       <w:r>
         <w:t xml:space="preserve">Table </w:t>
       </w:r>
@@ -9259,7 +9257,7 @@
       <w:r>
         <w:t>: Hardware Specifications</w:t>
       </w:r>
-      <w:bookmarkEnd w:id="142"/>
+      <w:bookmarkEnd w:id="141"/>
     </w:p>
     <w:tbl>
       <w:tblPr>
@@ -9297,8 +9295,8 @@
             <w:pPr>
               <w:pStyle w:val="TableHeading"/>
             </w:pPr>
-            <w:bookmarkStart w:id="143" w:name="ColumnTitle_06"/>
-            <w:bookmarkEnd w:id="143"/>
+            <w:bookmarkStart w:id="142" w:name="ColumnTitle_06"/>
+            <w:bookmarkEnd w:id="142"/>
             <w:r>
               <w:t>Required Hardware</w:t>
             </w:r>
@@ -9484,13 +9482,13 @@
       <w:pPr>
         <w:pStyle w:val="Heading3"/>
       </w:pPr>
-      <w:bookmarkStart w:id="144" w:name="_Toc421540869"/>
-      <w:bookmarkStart w:id="145" w:name="_Toc534726826"/>
+      <w:bookmarkStart w:id="143" w:name="_Toc421540869"/>
+      <w:bookmarkStart w:id="144" w:name="_Toc534726826"/>
       <w:r>
         <w:t>Software</w:t>
       </w:r>
+      <w:bookmarkEnd w:id="143"/>
       <w:bookmarkEnd w:id="144"/>
-      <w:bookmarkEnd w:id="145"/>
       <w:r>
         <w:t xml:space="preserve"> </w:t>
       </w:r>
@@ -9516,7 +9514,7 @@
         <w:pStyle w:val="Caption"/>
         <w:jc w:val="center"/>
       </w:pPr>
-      <w:bookmarkStart w:id="146" w:name="_Toc479253803"/>
+      <w:bookmarkStart w:id="145" w:name="_Toc479253803"/>
       <w:r>
         <w:lastRenderedPageBreak/>
         <w:t xml:space="preserve">Table </w:t>
@@ -9527,7 +9525,7 @@
       <w:r>
         <w:t>: Software Specifications</w:t>
       </w:r>
-      <w:bookmarkEnd w:id="146"/>
+      <w:bookmarkEnd w:id="145"/>
     </w:p>
     <w:tbl>
       <w:tblPr>
@@ -9565,8 +9563,8 @@
             <w:pPr>
               <w:pStyle w:val="TableHeading"/>
             </w:pPr>
-            <w:bookmarkStart w:id="147" w:name="ColumnTitle_07"/>
-            <w:bookmarkEnd w:id="147"/>
+            <w:bookmarkStart w:id="146" w:name="ColumnTitle_07"/>
+            <w:bookmarkEnd w:id="146"/>
             <w:r>
               <w:t>Required Software</w:t>
             </w:r>
@@ -9999,8 +9997,8 @@
       <w:pPr>
         <w:pStyle w:val="Heading3"/>
       </w:pPr>
-      <w:bookmarkStart w:id="148" w:name="_Toc421540871"/>
-      <w:bookmarkStart w:id="149" w:name="_Toc534726827"/>
+      <w:bookmarkStart w:id="147" w:name="_Toc421540871"/>
+      <w:bookmarkStart w:id="148" w:name="_Toc534726827"/>
       <w:r>
         <w:t>Co</w:t>
       </w:r>
@@ -10010,40 +10008,40 @@
       <w:r>
         <w:t>tions</w:t>
       </w:r>
+      <w:bookmarkEnd w:id="147"/>
       <w:bookmarkEnd w:id="148"/>
+      <w:r>
+        <w:t xml:space="preserve"> </w:t>
+      </w:r>
+    </w:p>
+    <w:p>
+      <w:r>
+        <w:t>T</w:t>
+      </w:r>
+      <w:r>
+        <w:t xml:space="preserve">he sites that are participating in field testing (IOC) will use the “Patch Tracking” message in Outlook to communicate with the </w:t>
+      </w:r>
+      <w:proofErr w:type="spellStart"/>
+      <w:r>
+        <w:t>e</w:t>
+      </w:r>
+      <w:r>
+        <w:t>Billing</w:t>
+      </w:r>
+      <w:proofErr w:type="spellEnd"/>
+      <w:r>
+        <w:t xml:space="preserve"> eBusiness team, the developers, and product support personnel.</w:t>
+      </w:r>
+    </w:p>
+    <w:p>
+      <w:pPr>
+        <w:pStyle w:val="Heading4"/>
+      </w:pPr>
+      <w:bookmarkStart w:id="149" w:name="_Toc534726828"/>
+      <w:r>
+        <w:t>Deployment/Installation/Back-Out Checklist</w:t>
+      </w:r>
       <w:bookmarkEnd w:id="149"/>
-      <w:r>
-        <w:t xml:space="preserve"> </w:t>
-      </w:r>
-    </w:p>
-    <w:p>
-      <w:r>
-        <w:t>T</w:t>
-      </w:r>
-      <w:r>
-        <w:t xml:space="preserve">he sites that are participating in field testing (IOC) will use the “Patch Tracking” message in Outlook to communicate with the </w:t>
-      </w:r>
-      <w:proofErr w:type="spellStart"/>
-      <w:r>
-        <w:t>e</w:t>
-      </w:r>
-      <w:r>
-        <w:t>Billing</w:t>
-      </w:r>
-      <w:proofErr w:type="spellEnd"/>
-      <w:r>
-        <w:t xml:space="preserve"> eBusiness team, the developers, and product support personnel.</w:t>
-      </w:r>
-    </w:p>
-    <w:p>
-      <w:pPr>
-        <w:pStyle w:val="Heading4"/>
-      </w:pPr>
-      <w:bookmarkStart w:id="150" w:name="_Toc534726828"/>
-      <w:r>
-        <w:t>Deployment/Installation/Back-Out Checklist</w:t>
-      </w:r>
-      <w:bookmarkEnd w:id="150"/>
     </w:p>
     <w:p>
       <w:r>
@@ -10088,7 +10086,7 @@
         <w:pStyle w:val="Caption"/>
         <w:jc w:val="center"/>
       </w:pPr>
-      <w:bookmarkStart w:id="151" w:name="_Toc479253804"/>
+      <w:bookmarkStart w:id="150" w:name="_Toc479253804"/>
       <w:r>
         <w:t xml:space="preserve">Table </w:t>
       </w:r>
@@ -10098,7 +10096,7 @@
       <w:r>
         <w:t>: Deployment/Installation/Back-Out Checklist</w:t>
       </w:r>
-      <w:bookmarkEnd w:id="151"/>
+      <w:bookmarkEnd w:id="150"/>
     </w:p>
     <w:tbl>
       <w:tblPr>
@@ -10349,27 +10347,27 @@
       <w:pPr>
         <w:pStyle w:val="Heading1"/>
       </w:pPr>
-      <w:bookmarkStart w:id="152" w:name="_Toc534726829"/>
+      <w:bookmarkStart w:id="151" w:name="_Toc534726829"/>
       <w:r>
         <w:t>Installation</w:t>
       </w:r>
+      <w:bookmarkEnd w:id="151"/>
+    </w:p>
+    <w:p>
+      <w:pPr>
+        <w:pStyle w:val="Heading2"/>
+      </w:pPr>
+      <w:bookmarkStart w:id="152" w:name="_Toc534726830"/>
+      <w:r>
+        <w:t>Pre-installation</w:t>
+      </w:r>
+      <w:r>
+        <w:t xml:space="preserve"> and </w:t>
+      </w:r>
+      <w:r>
+        <w:t>System Requirements</w:t>
+      </w:r>
       <w:bookmarkEnd w:id="152"/>
-    </w:p>
-    <w:p>
-      <w:pPr>
-        <w:pStyle w:val="Heading2"/>
-      </w:pPr>
-      <w:bookmarkStart w:id="153" w:name="_Toc534726830"/>
-      <w:r>
-        <w:t>Pre-installation</w:t>
-      </w:r>
-      <w:r>
-        <w:t xml:space="preserve"> and </w:t>
-      </w:r>
-      <w:r>
-        <w:t>System Requirements</w:t>
-      </w:r>
-      <w:bookmarkEnd w:id="153"/>
     </w:p>
     <w:p>
       <w:r>
@@ -10411,135 +10409,136 @@
       <w:pPr>
         <w:pStyle w:val="Heading2"/>
       </w:pPr>
-      <w:bookmarkStart w:id="154" w:name="_Toc471312571"/>
-      <w:bookmarkStart w:id="155" w:name="_Toc471313695"/>
-      <w:bookmarkStart w:id="156" w:name="_Toc471396349"/>
-      <w:bookmarkStart w:id="157" w:name="_Toc471401623"/>
-      <w:bookmarkStart w:id="158" w:name="_Toc471401791"/>
-      <w:bookmarkStart w:id="159" w:name="_Toc534726831"/>
+      <w:bookmarkStart w:id="153" w:name="_Toc471312571"/>
+      <w:bookmarkStart w:id="154" w:name="_Toc471313695"/>
+      <w:bookmarkStart w:id="155" w:name="_Toc471396349"/>
+      <w:bookmarkStart w:id="156" w:name="_Toc471401623"/>
+      <w:bookmarkStart w:id="157" w:name="_Toc471401791"/>
+      <w:bookmarkStart w:id="158" w:name="_Toc534726831"/>
+      <w:bookmarkEnd w:id="153"/>
       <w:bookmarkEnd w:id="154"/>
       <w:bookmarkEnd w:id="155"/>
       <w:bookmarkEnd w:id="156"/>
       <w:bookmarkEnd w:id="157"/>
+      <w:r>
+        <w:t>Platform Installation and Preparation</w:t>
+      </w:r>
       <w:bookmarkEnd w:id="158"/>
-      <w:r>
-        <w:t>Platform Installation and Preparation</w:t>
-      </w:r>
+    </w:p>
+    <w:p>
+      <w:r>
+        <w:t xml:space="preserve">Refer to </w:t>
+      </w:r>
+      <w:r>
+        <w:t xml:space="preserve">the </w:t>
+      </w:r>
+      <w:r>
+        <w:t>IB*2.0*623</w:t>
+      </w:r>
+      <w:r>
+        <w:t xml:space="preserve"> documentation on the National Patch Module (NPM) </w:t>
+      </w:r>
+      <w:r>
+        <w:t>i</w:t>
+      </w:r>
+      <w:r>
+        <w:t xml:space="preserve">n Forum for the detailed installation </w:t>
+      </w:r>
+      <w:r>
+        <w:t>instructions</w:t>
+      </w:r>
+      <w:r>
+        <w:t xml:space="preserve">. These </w:t>
+      </w:r>
+      <w:r>
+        <w:t>instructions</w:t>
+      </w:r>
+      <w:r>
+        <w:t xml:space="preserve"> would include any </w:t>
+      </w:r>
+      <w:r>
+        <w:t>pre-installation</w:t>
+      </w:r>
+      <w:r>
+        <w:t xml:space="preserve"> steps if applicable.</w:t>
+      </w:r>
+    </w:p>
+    <w:p>
+      <w:pPr>
+        <w:pStyle w:val="Heading2"/>
+      </w:pPr>
+      <w:bookmarkStart w:id="159" w:name="_Toc471312573"/>
+      <w:bookmarkStart w:id="160" w:name="_Toc471313697"/>
+      <w:bookmarkStart w:id="161" w:name="_Toc471396351"/>
+      <w:bookmarkStart w:id="162" w:name="_Toc471401625"/>
+      <w:bookmarkStart w:id="163" w:name="_Toc471401793"/>
+      <w:bookmarkStart w:id="164" w:name="_Toc471312574"/>
+      <w:bookmarkStart w:id="165" w:name="_Toc471313698"/>
+      <w:bookmarkStart w:id="166" w:name="_Toc471396352"/>
+      <w:bookmarkStart w:id="167" w:name="_Toc471401626"/>
+      <w:bookmarkStart w:id="168" w:name="_Toc471401794"/>
+      <w:bookmarkStart w:id="169" w:name="_Toc471312575"/>
+      <w:bookmarkStart w:id="170" w:name="_Toc471313699"/>
+      <w:bookmarkStart w:id="171" w:name="_Toc471396353"/>
+      <w:bookmarkStart w:id="172" w:name="_Toc471401627"/>
+      <w:bookmarkStart w:id="173" w:name="_Toc471401795"/>
+      <w:bookmarkStart w:id="174" w:name="_Toc471312576"/>
+      <w:bookmarkStart w:id="175" w:name="_Toc471313700"/>
+      <w:bookmarkStart w:id="176" w:name="_Toc471396354"/>
+      <w:bookmarkStart w:id="177" w:name="_Toc471401628"/>
+      <w:bookmarkStart w:id="178" w:name="_Toc471401796"/>
+      <w:bookmarkStart w:id="179" w:name="_Toc471312577"/>
+      <w:bookmarkStart w:id="180" w:name="_Toc471313701"/>
+      <w:bookmarkStart w:id="181" w:name="_Toc471396355"/>
+      <w:bookmarkStart w:id="182" w:name="_Toc471401629"/>
+      <w:bookmarkStart w:id="183" w:name="_Toc471401797"/>
+      <w:bookmarkStart w:id="184" w:name="_Toc471312578"/>
+      <w:bookmarkStart w:id="185" w:name="_Toc471313702"/>
+      <w:bookmarkStart w:id="186" w:name="_Toc471396356"/>
+      <w:bookmarkStart w:id="187" w:name="_Toc471401630"/>
+      <w:bookmarkStart w:id="188" w:name="_Toc471401798"/>
+      <w:bookmarkStart w:id="189" w:name="_Toc471312579"/>
+      <w:bookmarkStart w:id="190" w:name="_Toc471313703"/>
+      <w:bookmarkStart w:id="191" w:name="_Toc471396357"/>
+      <w:bookmarkStart w:id="192" w:name="_Toc471401631"/>
+      <w:bookmarkStart w:id="193" w:name="_Toc471401799"/>
+      <w:bookmarkStart w:id="194" w:name="_Toc471312580"/>
+      <w:bookmarkStart w:id="195" w:name="_Toc471313704"/>
+      <w:bookmarkStart w:id="196" w:name="_Toc471396358"/>
+      <w:bookmarkStart w:id="197" w:name="_Toc471401632"/>
+      <w:bookmarkStart w:id="198" w:name="_Toc471401800"/>
+      <w:bookmarkStart w:id="199" w:name="_Toc471312581"/>
+      <w:bookmarkStart w:id="200" w:name="_Toc471313705"/>
+      <w:bookmarkStart w:id="201" w:name="_Toc471396359"/>
+      <w:bookmarkStart w:id="202" w:name="_Toc471401633"/>
+      <w:bookmarkStart w:id="203" w:name="_Toc471401801"/>
+      <w:bookmarkStart w:id="204" w:name="_Toc471312582"/>
+      <w:bookmarkStart w:id="205" w:name="_Toc471313706"/>
+      <w:bookmarkStart w:id="206" w:name="_Toc471396360"/>
+      <w:bookmarkStart w:id="207" w:name="_Toc471401634"/>
+      <w:bookmarkStart w:id="208" w:name="_Toc471401802"/>
+      <w:bookmarkStart w:id="209" w:name="_Toc471312583"/>
+      <w:bookmarkStart w:id="210" w:name="_Toc471313707"/>
+      <w:bookmarkStart w:id="211" w:name="_Toc471396361"/>
+      <w:bookmarkStart w:id="212" w:name="_Toc471401635"/>
+      <w:bookmarkStart w:id="213" w:name="_Toc471401803"/>
+      <w:bookmarkStart w:id="214" w:name="_Toc471312584"/>
+      <w:bookmarkStart w:id="215" w:name="_Toc471313708"/>
+      <w:bookmarkStart w:id="216" w:name="_Toc471396362"/>
+      <w:bookmarkStart w:id="217" w:name="_Toc471401636"/>
+      <w:bookmarkStart w:id="218" w:name="_Toc471401804"/>
+      <w:bookmarkStart w:id="219" w:name="_Toc471312585"/>
+      <w:bookmarkStart w:id="220" w:name="_Toc471313709"/>
+      <w:bookmarkStart w:id="221" w:name="_Toc471396363"/>
+      <w:bookmarkStart w:id="222" w:name="_Toc471401637"/>
+      <w:bookmarkStart w:id="223" w:name="_Toc471401805"/>
+      <w:bookmarkStart w:id="224" w:name="_Toc471312586"/>
+      <w:bookmarkStart w:id="225" w:name="_Toc471313710"/>
+      <w:bookmarkStart w:id="226" w:name="_Toc471396364"/>
+      <w:bookmarkStart w:id="227" w:name="_Toc471401638"/>
+      <w:bookmarkStart w:id="228" w:name="_Toc471401806"/>
+      <w:bookmarkStart w:id="229" w:name="_Toc534726832"/>
       <w:bookmarkEnd w:id="159"/>
-    </w:p>
-    <w:p>
-      <w:r>
-        <w:t xml:space="preserve">Refer to </w:t>
-      </w:r>
-      <w:r>
-        <w:t xml:space="preserve">the </w:t>
-      </w:r>
-      <w:r>
-        <w:t>IB*2.0*623</w:t>
-      </w:r>
-      <w:r>
-        <w:t xml:space="preserve"> documentation on the National Patch Module (NPM) </w:t>
-      </w:r>
-      <w:r>
-        <w:t>i</w:t>
-      </w:r>
-      <w:r>
-        <w:t xml:space="preserve">n Forum for the detailed installation </w:t>
-      </w:r>
-      <w:r>
-        <w:t>instructions</w:t>
-      </w:r>
-      <w:r>
-        <w:t xml:space="preserve">. These </w:t>
-      </w:r>
-      <w:r>
-        <w:t>instructions</w:t>
-      </w:r>
-      <w:r>
-        <w:t xml:space="preserve"> would include any </w:t>
-      </w:r>
-      <w:r>
-        <w:t>pre-installation</w:t>
-      </w:r>
-      <w:r>
-        <w:t xml:space="preserve"> steps if applicable.</w:t>
-      </w:r>
-    </w:p>
-    <w:p>
-      <w:pPr>
-        <w:pStyle w:val="Heading2"/>
-      </w:pPr>
-      <w:bookmarkStart w:id="160" w:name="_Toc471312573"/>
-      <w:bookmarkStart w:id="161" w:name="_Toc471313697"/>
-      <w:bookmarkStart w:id="162" w:name="_Toc471396351"/>
-      <w:bookmarkStart w:id="163" w:name="_Toc471401625"/>
-      <w:bookmarkStart w:id="164" w:name="_Toc471401793"/>
-      <w:bookmarkStart w:id="165" w:name="_Toc471312574"/>
-      <w:bookmarkStart w:id="166" w:name="_Toc471313698"/>
-      <w:bookmarkStart w:id="167" w:name="_Toc471396352"/>
-      <w:bookmarkStart w:id="168" w:name="_Toc471401626"/>
-      <w:bookmarkStart w:id="169" w:name="_Toc471401794"/>
-      <w:bookmarkStart w:id="170" w:name="_Toc471312575"/>
-      <w:bookmarkStart w:id="171" w:name="_Toc471313699"/>
-      <w:bookmarkStart w:id="172" w:name="_Toc471396353"/>
-      <w:bookmarkStart w:id="173" w:name="_Toc471401627"/>
-      <w:bookmarkStart w:id="174" w:name="_Toc471401795"/>
-      <w:bookmarkStart w:id="175" w:name="_Toc471312576"/>
-      <w:bookmarkStart w:id="176" w:name="_Toc471313700"/>
-      <w:bookmarkStart w:id="177" w:name="_Toc471396354"/>
-      <w:bookmarkStart w:id="178" w:name="_Toc471401628"/>
-      <w:bookmarkStart w:id="179" w:name="_Toc471401796"/>
-      <w:bookmarkStart w:id="180" w:name="_Toc471312577"/>
-      <w:bookmarkStart w:id="181" w:name="_Toc471313701"/>
-      <w:bookmarkStart w:id="182" w:name="_Toc471396355"/>
-      <w:bookmarkStart w:id="183" w:name="_Toc471401629"/>
-      <w:bookmarkStart w:id="184" w:name="_Toc471401797"/>
-      <w:bookmarkStart w:id="185" w:name="_Toc471312578"/>
-      <w:bookmarkStart w:id="186" w:name="_Toc471313702"/>
-      <w:bookmarkStart w:id="187" w:name="_Toc471396356"/>
-      <w:bookmarkStart w:id="188" w:name="_Toc471401630"/>
-      <w:bookmarkStart w:id="189" w:name="_Toc471401798"/>
-      <w:bookmarkStart w:id="190" w:name="_Toc471312579"/>
-      <w:bookmarkStart w:id="191" w:name="_Toc471313703"/>
-      <w:bookmarkStart w:id="192" w:name="_Toc471396357"/>
-      <w:bookmarkStart w:id="193" w:name="_Toc471401631"/>
-      <w:bookmarkStart w:id="194" w:name="_Toc471401799"/>
-      <w:bookmarkStart w:id="195" w:name="_Toc471312580"/>
-      <w:bookmarkStart w:id="196" w:name="_Toc471313704"/>
-      <w:bookmarkStart w:id="197" w:name="_Toc471396358"/>
-      <w:bookmarkStart w:id="198" w:name="_Toc471401632"/>
-      <w:bookmarkStart w:id="199" w:name="_Toc471401800"/>
-      <w:bookmarkStart w:id="200" w:name="_Toc471312581"/>
-      <w:bookmarkStart w:id="201" w:name="_Toc471313705"/>
-      <w:bookmarkStart w:id="202" w:name="_Toc471396359"/>
-      <w:bookmarkStart w:id="203" w:name="_Toc471401633"/>
-      <w:bookmarkStart w:id="204" w:name="_Toc471401801"/>
-      <w:bookmarkStart w:id="205" w:name="_Toc471312582"/>
-      <w:bookmarkStart w:id="206" w:name="_Toc471313706"/>
-      <w:bookmarkStart w:id="207" w:name="_Toc471396360"/>
-      <w:bookmarkStart w:id="208" w:name="_Toc471401634"/>
-      <w:bookmarkStart w:id="209" w:name="_Toc471401802"/>
-      <w:bookmarkStart w:id="210" w:name="_Toc471312583"/>
-      <w:bookmarkStart w:id="211" w:name="_Toc471313707"/>
-      <w:bookmarkStart w:id="212" w:name="_Toc471396361"/>
-      <w:bookmarkStart w:id="213" w:name="_Toc471401635"/>
-      <w:bookmarkStart w:id="214" w:name="_Toc471401803"/>
-      <w:bookmarkStart w:id="215" w:name="_Toc471312584"/>
-      <w:bookmarkStart w:id="216" w:name="_Toc471313708"/>
-      <w:bookmarkStart w:id="217" w:name="_Toc471396362"/>
-      <w:bookmarkStart w:id="218" w:name="_Toc471401636"/>
-      <w:bookmarkStart w:id="219" w:name="_Toc471401804"/>
-      <w:bookmarkStart w:id="220" w:name="_Toc471312585"/>
-      <w:bookmarkStart w:id="221" w:name="_Toc471313709"/>
-      <w:bookmarkStart w:id="222" w:name="_Toc471396363"/>
-      <w:bookmarkStart w:id="223" w:name="_Toc471401637"/>
-      <w:bookmarkStart w:id="224" w:name="_Toc471401805"/>
-      <w:bookmarkStart w:id="225" w:name="_Toc471312586"/>
-      <w:bookmarkStart w:id="226" w:name="_Toc471313710"/>
-      <w:bookmarkStart w:id="227" w:name="_Toc471396364"/>
-      <w:bookmarkStart w:id="228" w:name="_Toc471401638"/>
-      <w:bookmarkStart w:id="229" w:name="_Toc471401806"/>
-      <w:bookmarkStart w:id="230" w:name="_Toc534726832"/>
       <w:bookmarkEnd w:id="160"/>
       <w:bookmarkEnd w:id="161"/>
       <w:bookmarkEnd w:id="162"/>
@@ -10609,45 +10608,165 @@
       <w:bookmarkEnd w:id="226"/>
       <w:bookmarkEnd w:id="227"/>
       <w:bookmarkEnd w:id="228"/>
+      <w:r>
+        <w:t xml:space="preserve">Download and </w:t>
+      </w:r>
+      <w:r>
+        <w:t>Extract Files</w:t>
+      </w:r>
       <w:bookmarkEnd w:id="229"/>
-      <w:r>
-        <w:t xml:space="preserve">Download and </w:t>
-      </w:r>
-      <w:r>
-        <w:t>Extract Files</w:t>
+    </w:p>
+    <w:p>
+      <w:r>
+        <w:t xml:space="preserve">Refer to </w:t>
+      </w:r>
+      <w:r>
+        <w:t xml:space="preserve">the </w:t>
+      </w:r>
+      <w:r>
+        <w:t>IB*2.0*623</w:t>
+      </w:r>
+      <w:r>
+        <w:t xml:space="preserve"> documentation on the NPM </w:t>
+      </w:r>
+      <w:r>
+        <w:t xml:space="preserve">to find related documentation that can be </w:t>
+      </w:r>
+      <w:r>
+        <w:t>download</w:t>
+      </w:r>
+      <w:r>
+        <w:t>ed</w:t>
+      </w:r>
+      <w:r>
+        <w:t xml:space="preserve">. </w:t>
+      </w:r>
+      <w:r>
+        <w:t>IB*2.0*623</w:t>
+      </w:r>
+      <w:r>
+        <w:t xml:space="preserve"> will be transmitted via a </w:t>
+      </w:r>
+      <w:proofErr w:type="spellStart"/>
+      <w:r>
+        <w:t>PackMan</w:t>
+      </w:r>
+      <w:proofErr w:type="spellEnd"/>
+      <w:r>
+        <w:t xml:space="preserve"> message and can be pulled from the NPM. It is not a host file, and therefore does not need to be downloaded separately.</w:t>
+      </w:r>
+    </w:p>
+    <w:p>
+      <w:pPr>
+        <w:pStyle w:val="Heading2"/>
+      </w:pPr>
+      <w:bookmarkStart w:id="230" w:name="_Ref436642459"/>
+      <w:bookmarkStart w:id="231" w:name="_Toc534726833"/>
+      <w:r>
+        <w:t>Database Creation</w:t>
       </w:r>
       <w:bookmarkEnd w:id="230"/>
-    </w:p>
-    <w:p>
-      <w:r>
-        <w:t xml:space="preserve">Refer to </w:t>
-      </w:r>
-      <w:r>
-        <w:t xml:space="preserve">the </w:t>
-      </w:r>
-      <w:r>
-        <w:t>IB*2.0*623</w:t>
-      </w:r>
-      <w:r>
-        <w:t xml:space="preserve"> documentation on the NPM </w:t>
-      </w:r>
-      <w:r>
-        <w:t xml:space="preserve">to find related documentation that can be </w:t>
-      </w:r>
-      <w:r>
-        <w:t>download</w:t>
-      </w:r>
-      <w:r>
-        <w:t>ed</w:t>
-      </w:r>
-      <w:r>
-        <w:t xml:space="preserve">. </w:t>
-      </w:r>
-      <w:r>
-        <w:t>IB*2.0*623</w:t>
-      </w:r>
-      <w:r>
-        <w:t xml:space="preserve"> will be transmitted via a </w:t>
+      <w:bookmarkEnd w:id="231"/>
+    </w:p>
+    <w:p>
+      <w:r>
+        <w:t>IB*2.0*</w:t>
+      </w:r>
+      <w:r>
+        <w:t>623</w:t>
+      </w:r>
+      <w:r>
+        <w:t xml:space="preserve"> </w:t>
+      </w:r>
+      <w:r>
+        <w:t>modi</w:t>
+      </w:r>
+      <w:r>
+        <w:t>f</w:t>
+      </w:r>
+      <w:r>
+        <w:t>ies</w:t>
+      </w:r>
+      <w:r>
+        <w:t xml:space="preserve"> </w:t>
+      </w:r>
+      <w:r>
+        <w:t>th</w:t>
+      </w:r>
+      <w:r>
+        <w:t>e VistA database. All changes can</w:t>
+      </w:r>
+      <w:r>
+        <w:t xml:space="preserve"> be found on the NPM documentation for this patch.</w:t>
+      </w:r>
+      <w:r>
+        <w:t xml:space="preserve"> </w:t>
+      </w:r>
+    </w:p>
+    <w:p>
+      <w:pPr>
+        <w:pStyle w:val="Heading2"/>
+      </w:pPr>
+      <w:bookmarkStart w:id="232" w:name="_Toc534726834"/>
+      <w:r>
+        <w:t>Installation Scripts</w:t>
+      </w:r>
+      <w:bookmarkEnd w:id="232"/>
+    </w:p>
+    <w:p>
+      <w:r>
+        <w:t>No installation scr</w:t>
+      </w:r>
+      <w:r>
+        <w:t>ipts are needed for IB*2.0*623</w:t>
+      </w:r>
+      <w:r>
+        <w:t xml:space="preserve"> installation</w:t>
+      </w:r>
+      <w:r>
+        <w:t>.</w:t>
+      </w:r>
+    </w:p>
+    <w:p>
+      <w:pPr>
+        <w:pStyle w:val="Heading2"/>
+      </w:pPr>
+      <w:bookmarkStart w:id="233" w:name="_Toc534726835"/>
+      <w:r>
+        <w:t>Cron Scripts</w:t>
+      </w:r>
+      <w:bookmarkEnd w:id="233"/>
+    </w:p>
+    <w:p>
+      <w:r>
+        <w:t>No Cron scr</w:t>
+      </w:r>
+      <w:r>
+        <w:t>ipts are needed for IB*2.0*623</w:t>
+      </w:r>
+      <w:r>
+        <w:t xml:space="preserve"> installation.</w:t>
+      </w:r>
+    </w:p>
+    <w:p>
+      <w:pPr>
+        <w:pStyle w:val="Heading2"/>
+      </w:pPr>
+      <w:bookmarkStart w:id="234" w:name="_Toc534726836"/>
+      <w:r>
+        <w:t xml:space="preserve">Access Requirements and </w:t>
+      </w:r>
+      <w:r>
+        <w:t>Skills Needed for the Installation</w:t>
+      </w:r>
+      <w:bookmarkEnd w:id="234"/>
+    </w:p>
+    <w:p>
+      <w:r>
+        <w:t>The following staff</w:t>
+      </w:r>
+      <w:r>
+        <w:t xml:space="preserve"> will need access to the </w:t>
       </w:r>
       <w:proofErr w:type="spellStart"/>
       <w:r>
@@ -10655,239 +10774,118 @@
       </w:r>
       <w:proofErr w:type="spellEnd"/>
       <w:r>
-        <w:t xml:space="preserve"> message and can be pulled from the NPM. It is not a host file, and therefore does not need to be downloaded separately.</w:t>
+        <w:t xml:space="preserve"> mes</w:t>
+      </w:r>
+      <w:r>
+        <w:t>sage containing the IB*2.0*</w:t>
+      </w:r>
+      <w:r>
+        <w:t>623</w:t>
+      </w:r>
+      <w:r>
+        <w:t xml:space="preserve"> patch or </w:t>
+      </w:r>
+      <w:r>
+        <w:t xml:space="preserve">to </w:t>
+      </w:r>
+      <w:r>
+        <w:t xml:space="preserve">Forum’s NPM for downloading the </w:t>
+      </w:r>
+      <w:r>
+        <w:t>nationally released IB*2.0*623</w:t>
+      </w:r>
+      <w:r>
+        <w:t xml:space="preserve"> patch.</w:t>
+      </w:r>
+      <w:r>
+        <w:t xml:space="preserve"> </w:t>
+      </w:r>
+      <w:r>
+        <w:t xml:space="preserve">The software is to be installed by the site’s or region’s </w:t>
+      </w:r>
+      <w:r>
+        <w:t>designated:</w:t>
+      </w:r>
+      <w:r>
+        <w:t xml:space="preserve"> </w:t>
+      </w:r>
+      <w:r>
+        <w:t xml:space="preserve">VA OI&amp;T IT OPERATIONS SERVICE, Enterprise Service Lines, Vista Applications </w:t>
+      </w:r>
+      <w:r>
+        <w:t>Division</w:t>
+      </w:r>
+      <w:r>
+        <w:rPr>
+          <w:rStyle w:val="FootnoteReference"/>
+        </w:rPr>
+        <w:footnoteReference w:id="2"/>
+      </w:r>
+      <w:r>
+        <w:t>.</w:t>
+      </w:r>
+    </w:p>
+    <w:p/>
+    <w:p>
+      <w:r>
+        <w:t xml:space="preserve">Additionally, access to </w:t>
+      </w:r>
+      <w:r>
+        <w:t>Vista Option FOUNDATIONS MANAGEMENT [XOBU SITE SETUP MENU]</w:t>
+      </w:r>
+      <w:r>
+        <w:t xml:space="preserve"> is required.</w:t>
       </w:r>
     </w:p>
     <w:p>
       <w:pPr>
         <w:pStyle w:val="Heading2"/>
       </w:pPr>
-      <w:bookmarkStart w:id="231" w:name="_Ref436642459"/>
-      <w:bookmarkStart w:id="232" w:name="_Toc534726833"/>
-      <w:r>
-        <w:t>Database Creation</w:t>
-      </w:r>
-      <w:bookmarkEnd w:id="231"/>
-      <w:bookmarkEnd w:id="232"/>
-    </w:p>
-    <w:p>
-      <w:r>
-        <w:t>IB*2.0*</w:t>
-      </w:r>
-      <w:r>
-        <w:t>623</w:t>
-      </w:r>
-      <w:r>
-        <w:t xml:space="preserve"> </w:t>
-      </w:r>
-      <w:r>
-        <w:t>modi</w:t>
-      </w:r>
-      <w:r>
-        <w:t>f</w:t>
-      </w:r>
-      <w:r>
-        <w:t>ies</w:t>
-      </w:r>
-      <w:r>
-        <w:t xml:space="preserve"> </w:t>
-      </w:r>
-      <w:r>
-        <w:t>th</w:t>
-      </w:r>
-      <w:r>
-        <w:t>e VistA database. All changes can</w:t>
-      </w:r>
-      <w:r>
-        <w:t xml:space="preserve"> be found on the NPM documentation for this patch.</w:t>
-      </w:r>
-      <w:r>
-        <w:t xml:space="preserve"> </w:t>
-      </w:r>
-    </w:p>
-    <w:p>
-      <w:pPr>
-        <w:pStyle w:val="Heading2"/>
-      </w:pPr>
-      <w:bookmarkStart w:id="233" w:name="_Toc534726834"/>
-      <w:r>
-        <w:t>Installation Scripts</w:t>
-      </w:r>
-      <w:bookmarkEnd w:id="233"/>
-    </w:p>
-    <w:p>
-      <w:r>
-        <w:t>No installation scr</w:t>
-      </w:r>
-      <w:r>
-        <w:t>ipts are needed for IB*2.0*623</w:t>
-      </w:r>
-      <w:r>
-        <w:t xml:space="preserve"> installation</w:t>
-      </w:r>
-      <w:r>
-        <w:t>.</w:t>
-      </w:r>
-    </w:p>
-    <w:p>
-      <w:pPr>
-        <w:pStyle w:val="Heading2"/>
-      </w:pPr>
-      <w:bookmarkStart w:id="234" w:name="_Toc534726835"/>
-      <w:r>
-        <w:t>Cron Scripts</w:t>
-      </w:r>
-      <w:bookmarkEnd w:id="234"/>
-    </w:p>
-    <w:p>
-      <w:r>
-        <w:t>No Cron scr</w:t>
-      </w:r>
-      <w:r>
-        <w:t>ipts are needed for IB*2.0*623</w:t>
-      </w:r>
-      <w:r>
-        <w:t xml:space="preserve"> installation.</w:t>
-      </w:r>
-    </w:p>
-    <w:p>
-      <w:pPr>
-        <w:pStyle w:val="Heading2"/>
-      </w:pPr>
-      <w:bookmarkStart w:id="235" w:name="_Toc534726836"/>
-      <w:r>
-        <w:t xml:space="preserve">Access Requirements and </w:t>
-      </w:r>
-      <w:r>
-        <w:t>Skills Needed for the Installation</w:t>
+      <w:bookmarkStart w:id="235" w:name="_Toc416250739"/>
+      <w:bookmarkStart w:id="236" w:name="_Toc430174019"/>
+      <w:bookmarkStart w:id="237" w:name="_Toc534726837"/>
+      <w:r>
+        <w:t>Installation Procedure</w:t>
       </w:r>
       <w:bookmarkEnd w:id="235"/>
-    </w:p>
-    <w:p>
-      <w:r>
-        <w:t>The following staff</w:t>
-      </w:r>
-      <w:r>
-        <w:t xml:space="preserve"> will need access to the </w:t>
-      </w:r>
-      <w:proofErr w:type="spellStart"/>
-      <w:r>
-        <w:t>PackMan</w:t>
-      </w:r>
-      <w:proofErr w:type="spellEnd"/>
-      <w:r>
-        <w:t xml:space="preserve"> mes</w:t>
-      </w:r>
-      <w:r>
-        <w:t>sage containing the IB*2.0*</w:t>
-      </w:r>
-      <w:r>
-        <w:t>623</w:t>
-      </w:r>
-      <w:r>
-        <w:t xml:space="preserve"> patch or </w:t>
-      </w:r>
-      <w:r>
-        <w:t xml:space="preserve">to </w:t>
-      </w:r>
-      <w:r>
-        <w:t xml:space="preserve">Forum’s NPM for downloading the </w:t>
-      </w:r>
-      <w:r>
-        <w:t>nationally released IB*2.0*623</w:t>
-      </w:r>
-      <w:r>
-        <w:t xml:space="preserve"> patch.</w:t>
-      </w:r>
-      <w:r>
-        <w:t xml:space="preserve"> </w:t>
-      </w:r>
-      <w:r>
-        <w:t xml:space="preserve">The software is to be installed by the site’s or region’s </w:t>
-      </w:r>
-      <w:r>
-        <w:t>designated:</w:t>
-      </w:r>
-      <w:r>
-        <w:t xml:space="preserve"> </w:t>
-      </w:r>
-      <w:r>
-        <w:t xml:space="preserve">VA OI&amp;T IT OPERATIONS SERVICE, Enterprise Service Lines, Vista Applications </w:t>
-      </w:r>
-      <w:r>
-        <w:t>Division</w:t>
-      </w:r>
-      <w:r>
-        <w:rPr>
-          <w:rStyle w:val="FootnoteReference"/>
-        </w:rPr>
-        <w:footnoteReference w:id="2"/>
-      </w:r>
-      <w:r>
-        <w:t>.</w:t>
-      </w:r>
-    </w:p>
-    <w:p/>
-    <w:p>
-      <w:r>
-        <w:t xml:space="preserve">Additionally, access to </w:t>
-      </w:r>
-      <w:r>
-        <w:t>Vista Option FOUNDATIONS MANAGEMENT [XOBU SITE SETUP MENU]</w:t>
-      </w:r>
-      <w:r>
-        <w:t xml:space="preserve"> is required.</w:t>
-      </w:r>
-    </w:p>
-    <w:p>
-      <w:pPr>
-        <w:pStyle w:val="Heading2"/>
-      </w:pPr>
-      <w:bookmarkStart w:id="236" w:name="_Toc416250739"/>
-      <w:bookmarkStart w:id="237" w:name="_Toc430174019"/>
-      <w:bookmarkStart w:id="238" w:name="_Toc534726837"/>
-      <w:r>
-        <w:t>Installation Procedure</w:t>
-      </w:r>
       <w:bookmarkEnd w:id="236"/>
       <w:bookmarkEnd w:id="237"/>
+    </w:p>
+    <w:p>
+      <w:r>
+        <w:t xml:space="preserve">Refer to </w:t>
+      </w:r>
+      <w:r>
+        <w:t xml:space="preserve">the </w:t>
+      </w:r>
+      <w:r>
+        <w:t>IB*2.0*623</w:t>
+      </w:r>
+      <w:r>
+        <w:t xml:space="preserve"> documentation on the </w:t>
+      </w:r>
+      <w:r>
+        <w:t xml:space="preserve">NPM </w:t>
+      </w:r>
+      <w:r>
+        <w:t xml:space="preserve">for detailed installation </w:t>
+      </w:r>
+      <w:r>
+        <w:t>instructions</w:t>
+      </w:r>
+      <w:r>
+        <w:t>.</w:t>
+      </w:r>
+    </w:p>
+    <w:p>
+      <w:pPr>
+        <w:pStyle w:val="Heading2"/>
+      </w:pPr>
+      <w:bookmarkStart w:id="238" w:name="_Toc534726838"/>
+      <w:r>
+        <w:t>Installation Verification Procedure</w:t>
+      </w:r>
       <w:bookmarkEnd w:id="238"/>
-    </w:p>
-    <w:p>
-      <w:r>
-        <w:t xml:space="preserve">Refer to </w:t>
-      </w:r>
-      <w:r>
-        <w:t xml:space="preserve">the </w:t>
-      </w:r>
-      <w:r>
-        <w:t>IB*2.0*623</w:t>
-      </w:r>
-      <w:r>
-        <w:t xml:space="preserve"> documentation on the </w:t>
-      </w:r>
-      <w:r>
-        <w:t xml:space="preserve">NPM </w:t>
-      </w:r>
-      <w:r>
-        <w:t xml:space="preserve">for detailed installation </w:t>
-      </w:r>
-      <w:r>
-        <w:t>instructions</w:t>
-      </w:r>
-      <w:r>
-        <w:t>.</w:t>
-      </w:r>
-    </w:p>
-    <w:p>
-      <w:pPr>
-        <w:pStyle w:val="Heading2"/>
-      </w:pPr>
-      <w:bookmarkStart w:id="239" w:name="_Toc534726838"/>
-      <w:r>
-        <w:t>Installation Verification Procedure</w:t>
-      </w:r>
-      <w:bookmarkEnd w:id="239"/>
     </w:p>
     <w:p>
       <w:r>
@@ -11072,468 +11070,468 @@
       <w:pPr>
         <w:pStyle w:val="Heading2"/>
       </w:pPr>
-      <w:bookmarkStart w:id="240" w:name="_Toc534726839"/>
+      <w:bookmarkStart w:id="239" w:name="_Toc534726839"/>
       <w:r>
         <w:t>System Configuration</w:t>
       </w:r>
+      <w:bookmarkEnd w:id="239"/>
+    </w:p>
+    <w:p>
+      <w:r>
+        <w:t>No system configuration changes are required for this patch.</w:t>
+      </w:r>
+    </w:p>
+    <w:p>
+      <w:pPr>
+        <w:pStyle w:val="Heading2"/>
+      </w:pPr>
+      <w:bookmarkStart w:id="240" w:name="_Toc534726840"/>
+      <w:r>
+        <w:t>Database Tuning</w:t>
+      </w:r>
       <w:bookmarkEnd w:id="240"/>
     </w:p>
     <w:p>
       <w:r>
-        <w:t>No system configuration changes are required for this patch.</w:t>
+        <w:t>No reconfiguration of the VistA database, memory allocations or other resources is necessary.</w:t>
+      </w:r>
+    </w:p>
+    <w:p>
+      <w:pPr>
+        <w:pStyle w:val="Heading1"/>
+      </w:pPr>
+      <w:bookmarkStart w:id="241" w:name="_Toc534726841"/>
+      <w:r>
+        <w:t>Back-Out</w:t>
+      </w:r>
+      <w:r>
+        <w:t xml:space="preserve"> Procedure</w:t>
+      </w:r>
+      <w:bookmarkEnd w:id="241"/>
+    </w:p>
+    <w:p>
+      <w:r>
+        <w:t>Back-Out pertains to a return to the last known good operational state of the software and appropriate platform settings.</w:t>
       </w:r>
     </w:p>
     <w:p>
       <w:pPr>
         <w:pStyle w:val="Heading2"/>
       </w:pPr>
-      <w:bookmarkStart w:id="241" w:name="_Toc534726840"/>
-      <w:r>
-        <w:t>Database Tuning</w:t>
-      </w:r>
-      <w:bookmarkEnd w:id="241"/>
-    </w:p>
-    <w:p>
-      <w:r>
-        <w:t>No reconfiguration of the VistA database, memory allocations or other resources is necessary.</w:t>
-      </w:r>
-    </w:p>
-    <w:p>
-      <w:pPr>
-        <w:pStyle w:val="Heading1"/>
-      </w:pPr>
-      <w:bookmarkStart w:id="242" w:name="_Toc534726841"/>
+      <w:bookmarkStart w:id="242" w:name="_Toc534726842"/>
       <w:r>
         <w:t>Back-Out</w:t>
       </w:r>
       <w:r>
-        <w:t xml:space="preserve"> Procedure</w:t>
+        <w:t xml:space="preserve"> Strategy</w:t>
       </w:r>
       <w:bookmarkEnd w:id="242"/>
     </w:p>
     <w:p>
       <w:r>
-        <w:t>Back-Out pertains to a return to the last known good operational state of the software and appropriate platform settings.</w:t>
-      </w:r>
-    </w:p>
-    <w:p>
-      <w:pPr>
-        <w:pStyle w:val="Heading2"/>
-      </w:pPr>
-      <w:bookmarkStart w:id="243" w:name="_Toc534726842"/>
-      <w:r>
-        <w:t>Back-Out</w:t>
-      </w:r>
-      <w:r>
-        <w:t xml:space="preserve"> Strategy</w:t>
+        <w:rPr>
+          <w:color w:val="000000" w:themeColor="text1"/>
+        </w:rPr>
+        <w:t>Although it is unlikely due to care in collecting, elaborating, and designing approved user stories, followed by multiple testing stages (Developer Unit Testing, Component Integration Testing, SQA Testing, and User Acceptance Testing)</w:t>
+      </w:r>
+      <w:r>
+        <w:t>,</w:t>
+      </w:r>
+      <w:r>
+        <w:rPr>
+          <w:i/>
+        </w:rPr>
+        <w:t xml:space="preserve"> </w:t>
+      </w:r>
+      <w:r>
+        <w:t xml:space="preserve">a </w:t>
+      </w:r>
+      <w:r>
+        <w:t>back-out decision due to major issues with this patch could occur</w:t>
+      </w:r>
+      <w:r>
+        <w:t xml:space="preserve">. </w:t>
+      </w:r>
+      <w:r>
+        <w:t>A decision to back out could be made</w:t>
+      </w:r>
+      <w:r>
+        <w:t xml:space="preserve"> during site Mirror Testing, Site Production Testing or</w:t>
+      </w:r>
+      <w:r>
+        <w:t xml:space="preserve"> after National Release to the f</w:t>
+      </w:r>
+      <w:r>
+        <w:t>ield</w:t>
+      </w:r>
+      <w:r>
+        <w:t xml:space="preserve"> (VAMCs)</w:t>
+      </w:r>
+      <w:r>
+        <w:t xml:space="preserve">. The </w:t>
+      </w:r>
+      <w:r>
+        <w:t xml:space="preserve">best </w:t>
+      </w:r>
+      <w:r>
+        <w:t>strategy</w:t>
+      </w:r>
+      <w:r>
+        <w:t xml:space="preserve"> decision</w:t>
+      </w:r>
+      <w:r>
+        <w:t xml:space="preserve"> </w:t>
+      </w:r>
+      <w:r>
+        <w:t>is dependent</w:t>
+      </w:r>
+      <w:r>
+        <w:t xml:space="preserve"> on </w:t>
+      </w:r>
+      <w:r>
+        <w:t>the stage of testing during which</w:t>
+      </w:r>
+      <w:r>
+        <w:t xml:space="preserve"> the decision is made.</w:t>
+      </w:r>
+    </w:p>
+    <w:p>
+      <w:pPr>
+        <w:pStyle w:val="Heading3"/>
+      </w:pPr>
+      <w:bookmarkStart w:id="243" w:name="_Toc478982588"/>
+      <w:bookmarkStart w:id="244" w:name="_Toc534726843"/>
+      <w:r>
+        <w:t>Mirror Testing or Site Production Testing</w:t>
       </w:r>
       <w:bookmarkEnd w:id="243"/>
-    </w:p>
-    <w:p>
-      <w:r>
-        <w:rPr>
-          <w:color w:val="000000" w:themeColor="text1"/>
-        </w:rPr>
-        <w:t>Although it is unlikely due to care in collecting, elaborating, and designing approved user stories, followed by multiple testing stages (Developer Unit Testing, Component Integration Testing, SQA Testing, and User Acceptance Testing)</w:t>
+      <w:bookmarkEnd w:id="244"/>
+    </w:p>
+    <w:p>
+      <w:r>
+        <w:t xml:space="preserve">If during </w:t>
+      </w:r>
+      <w:r>
+        <w:t xml:space="preserve">Mirror testing or </w:t>
+      </w:r>
+      <w:r>
+        <w:t>Site Pro</w:t>
+      </w:r>
+      <w:r>
+        <w:t xml:space="preserve">duction Testing, </w:t>
+      </w:r>
+      <w:r>
+        <w:t xml:space="preserve">a new version of </w:t>
+      </w:r>
+      <w:r>
+        <w:t>a</w:t>
+      </w:r>
+      <w:r>
+        <w:t xml:space="preserve"> </w:t>
+      </w:r>
+      <w:r>
+        <w:t xml:space="preserve">defect correcting </w:t>
+      </w:r>
+      <w:r>
+        <w:t xml:space="preserve">test patch </w:t>
+      </w:r>
+      <w:r>
+        <w:t>is</w:t>
+      </w:r>
+      <w:r>
+        <w:t xml:space="preserve"> produced, retested and successfully pass</w:t>
+      </w:r>
+      <w:r>
+        <w:t>es</w:t>
+      </w:r>
+      <w:r>
+        <w:t xml:space="preserve"> development team testing</w:t>
       </w:r>
       <w:r>
         <w:t>,</w:t>
       </w:r>
       <w:r>
-        <w:rPr>
-          <w:i/>
-        </w:rPr>
         <w:t xml:space="preserve"> </w:t>
       </w:r>
       <w:r>
-        <w:t xml:space="preserve">a </w:t>
-      </w:r>
-      <w:r>
-        <w:t>back-out decision due to major issues with this patch could occur</w:t>
-      </w:r>
-      <w:r>
-        <w:t xml:space="preserve">. </w:t>
-      </w:r>
-      <w:r>
-        <w:t>A decision to back out could be made</w:t>
-      </w:r>
-      <w:r>
-        <w:t xml:space="preserve"> during site Mirror Testing, Site Production Testing or</w:t>
-      </w:r>
-      <w:r>
-        <w:t xml:space="preserve"> after National Release to the f</w:t>
-      </w:r>
-      <w:r>
-        <w:t>ield</w:t>
-      </w:r>
-      <w:r>
-        <w:t xml:space="preserve"> (VAMCs)</w:t>
-      </w:r>
-      <w:r>
-        <w:t xml:space="preserve">. The </w:t>
-      </w:r>
-      <w:r>
-        <w:t xml:space="preserve">best </w:t>
-      </w:r>
-      <w:r>
-        <w:t>strategy</w:t>
-      </w:r>
-      <w:r>
-        <w:t xml:space="preserve"> decision</w:t>
+        <w:t>it</w:t>
       </w:r>
       <w:r>
         <w:t xml:space="preserve"> </w:t>
       </w:r>
       <w:r>
-        <w:t>is dependent</w:t>
-      </w:r>
-      <w:r>
-        <w:t xml:space="preserve"> on </w:t>
-      </w:r>
-      <w:r>
-        <w:t>the stage of testing during which</w:t>
-      </w:r>
-      <w:r>
-        <w:t xml:space="preserve"> the decision is made.</w:t>
+        <w:t xml:space="preserve">will be </w:t>
+      </w:r>
+      <w:r>
+        <w:t>resubmitted to the site for testing.</w:t>
+      </w:r>
+      <w:r>
+        <w:t xml:space="preserve"> </w:t>
+      </w:r>
+      <w:r>
+        <w:t>If the patch produce</w:t>
+      </w:r>
+      <w:r>
+        <w:t>s</w:t>
+      </w:r>
+      <w:r>
+        <w:t xml:space="preserve"> catastrophic problems, a new version of the patch c</w:t>
+      </w:r>
+      <w:r>
+        <w:t>an</w:t>
+      </w:r>
+      <w:r>
+        <w:t xml:space="preserve"> be use</w:t>
+      </w:r>
+      <w:r>
+        <w:t xml:space="preserve">d to </w:t>
+      </w:r>
+      <w:r>
+        <w:t>restore the build components to their pre-patch condition.</w:t>
       </w:r>
     </w:p>
     <w:p>
       <w:pPr>
         <w:pStyle w:val="Heading3"/>
       </w:pPr>
-      <w:bookmarkStart w:id="244" w:name="_Toc478982588"/>
-      <w:bookmarkStart w:id="245" w:name="_Toc534726843"/>
-      <w:r>
-        <w:t>Mirror Testing or Site Production Testing</w:t>
-      </w:r>
-      <w:bookmarkEnd w:id="244"/>
-      <w:bookmarkEnd w:id="245"/>
-    </w:p>
-    <w:p>
-      <w:r>
-        <w:t xml:space="preserve">If during </w:t>
-      </w:r>
-      <w:r>
-        <w:t xml:space="preserve">Mirror testing or </w:t>
-      </w:r>
-      <w:r>
-        <w:t>Site Pro</w:t>
-      </w:r>
-      <w:r>
-        <w:t xml:space="preserve">duction Testing, </w:t>
-      </w:r>
-      <w:r>
-        <w:t xml:space="preserve">a new version of </w:t>
-      </w:r>
-      <w:r>
-        <w:t>a</w:t>
-      </w:r>
-      <w:r>
-        <w:t xml:space="preserve"> </w:t>
-      </w:r>
-      <w:r>
-        <w:t xml:space="preserve">defect correcting </w:t>
-      </w:r>
-      <w:r>
-        <w:t xml:space="preserve">test patch </w:t>
-      </w:r>
-      <w:r>
-        <w:t>is</w:t>
-      </w:r>
-      <w:r>
-        <w:t xml:space="preserve"> produced, retested and successfully pass</w:t>
-      </w:r>
-      <w:r>
-        <w:t>es</w:t>
-      </w:r>
-      <w:r>
-        <w:t xml:space="preserve"> development team testing</w:t>
-      </w:r>
-      <w:r>
-        <w:t>,</w:t>
-      </w:r>
-      <w:r>
-        <w:t xml:space="preserve"> </w:t>
-      </w:r>
-      <w:r>
-        <w:t>it</w:t>
-      </w:r>
-      <w:r>
-        <w:t xml:space="preserve"> </w:t>
-      </w:r>
-      <w:r>
-        <w:t xml:space="preserve">will be </w:t>
-      </w:r>
-      <w:r>
-        <w:t>resubmitted to the site for testing.</w:t>
-      </w:r>
-      <w:r>
-        <w:t xml:space="preserve"> </w:t>
-      </w:r>
-      <w:r>
-        <w:t>If the patch produce</w:t>
-      </w:r>
-      <w:r>
-        <w:t>s</w:t>
-      </w:r>
-      <w:r>
-        <w:t xml:space="preserve"> catastrophic problems, a new version of the patch c</w:t>
-      </w:r>
-      <w:r>
-        <w:t>an</w:t>
-      </w:r>
-      <w:r>
-        <w:t xml:space="preserve"> be use</w:t>
-      </w:r>
-      <w:r>
-        <w:t xml:space="preserve">d to </w:t>
-      </w:r>
-      <w:r>
-        <w:t>restore the build components to their pre-patch condition.</w:t>
-      </w:r>
-    </w:p>
-    <w:p>
-      <w:pPr>
-        <w:pStyle w:val="Heading3"/>
-      </w:pPr>
-      <w:bookmarkStart w:id="246" w:name="_Toc478982589"/>
-      <w:bookmarkStart w:id="247" w:name="_Toc534726844"/>
+      <w:bookmarkStart w:id="245" w:name="_Toc478982589"/>
+      <w:bookmarkStart w:id="246" w:name="_Toc534726844"/>
       <w:r>
         <w:lastRenderedPageBreak/>
         <w:t>After National Release but During the Designated Support Period</w:t>
       </w:r>
+      <w:bookmarkEnd w:id="245"/>
       <w:bookmarkEnd w:id="246"/>
+    </w:p>
+    <w:p>
+      <w:r>
+        <w:t>If the defect</w:t>
+      </w:r>
+      <w:r>
+        <w:t>(</w:t>
+      </w:r>
+      <w:r>
+        <w:t>s</w:t>
+      </w:r>
+      <w:r>
+        <w:t>)</w:t>
+      </w:r>
+      <w:r>
+        <w:t xml:space="preserve"> were not discovered until after national release but during the </w:t>
+      </w:r>
+      <w:r>
+        <w:t xml:space="preserve">designated </w:t>
+      </w:r>
+      <w:r>
+        <w:t xml:space="preserve">support period, a new patch will be entered into the National Patch Module </w:t>
+      </w:r>
+      <w:r>
+        <w:t>i</w:t>
+      </w:r>
+      <w:r>
+        <w:t xml:space="preserve">n Forum and </w:t>
+      </w:r>
+      <w:r>
+        <w:t xml:space="preserve">will </w:t>
+      </w:r>
+      <w:r>
+        <w:t>go through all the necessa</w:t>
+      </w:r>
+      <w:r>
+        <w:t>ry milestone reviews etc.</w:t>
+      </w:r>
+      <w:r>
+        <w:t>,</w:t>
+      </w:r>
+      <w:r>
+        <w:t xml:space="preserve"> as a patch for a </w:t>
+      </w:r>
+      <w:r>
+        <w:t>patch.</w:t>
+      </w:r>
+      <w:r>
+        <w:t xml:space="preserve"> It is up to VA OI&amp;T and product support whether this new patch would be defined as an emergency patch or not.</w:t>
+      </w:r>
+      <w:r>
+        <w:t xml:space="preserve"> This new patch could be used to address specific issues pertaining to the</w:t>
+      </w:r>
+      <w:r>
+        <w:t xml:space="preserve"> original patch or be used to</w:t>
+      </w:r>
+      <w:r>
+        <w:t xml:space="preserve"> </w:t>
+      </w:r>
+      <w:r>
+        <w:t xml:space="preserve">restore the build components to their </w:t>
+      </w:r>
+      <w:r>
+        <w:t xml:space="preserve">original </w:t>
+      </w:r>
+      <w:r>
+        <w:t>pre-patch condition.</w:t>
+      </w:r>
+    </w:p>
+    <w:p>
+      <w:pPr>
+        <w:pStyle w:val="Heading3"/>
+      </w:pPr>
+      <w:bookmarkStart w:id="247" w:name="_Toc478982590"/>
+      <w:bookmarkStart w:id="248" w:name="_Toc534726845"/>
+      <w:r>
+        <w:t>After National Release and Warranty Period</w:t>
+      </w:r>
       <w:bookmarkEnd w:id="247"/>
-    </w:p>
-    <w:p>
-      <w:r>
-        <w:t>If the defect</w:t>
-      </w:r>
-      <w:r>
-        <w:t>(</w:t>
-      </w:r>
-      <w:r>
-        <w:t>s</w:t>
-      </w:r>
-      <w:r>
-        <w:t>)</w:t>
-      </w:r>
-      <w:r>
-        <w:t xml:space="preserve"> were not discovered until after national release but during the </w:t>
-      </w:r>
-      <w:r>
-        <w:t xml:space="preserve">designated </w:t>
-      </w:r>
-      <w:r>
-        <w:t xml:space="preserve">support period, a new patch will be entered into the National Patch Module </w:t>
-      </w:r>
-      <w:r>
-        <w:t>i</w:t>
-      </w:r>
-      <w:r>
-        <w:t xml:space="preserve">n Forum and </w:t>
-      </w:r>
-      <w:r>
-        <w:t xml:space="preserve">will </w:t>
-      </w:r>
-      <w:r>
-        <w:t>go through all the necessa</w:t>
-      </w:r>
-      <w:r>
-        <w:t>ry milestone reviews etc.</w:t>
-      </w:r>
-      <w:r>
-        <w:t>,</w:t>
-      </w:r>
-      <w:r>
-        <w:t xml:space="preserve"> as a patch for a </w:t>
-      </w:r>
-      <w:r>
-        <w:t>patch.</w:t>
-      </w:r>
-      <w:r>
-        <w:t xml:space="preserve"> It is up to VA OI&amp;T and product support whether this new patch would be defined as an emergency patch or not.</w:t>
-      </w:r>
-      <w:r>
-        <w:t xml:space="preserve"> This new patch could be used to address specific issues pertaining to the</w:t>
-      </w:r>
-      <w:r>
-        <w:t xml:space="preserve"> original patch or be used to</w:t>
+      <w:bookmarkEnd w:id="248"/>
+    </w:p>
+    <w:p>
+      <w:r>
+        <w:t xml:space="preserve">After </w:t>
+      </w:r>
+      <w:r>
+        <w:t>the support period</w:t>
+      </w:r>
+      <w:r>
+        <w:t xml:space="preserve">, the VistA Maintenance Program would produce the new patch, either to correct the defective components or </w:t>
+      </w:r>
+      <w:r>
+        <w:t xml:space="preserve">restore the build components to their </w:t>
+      </w:r>
+      <w:r>
+        <w:t xml:space="preserve">original </w:t>
+      </w:r>
+      <w:r>
+        <w:t>pre-patch condition.</w:t>
+      </w:r>
+    </w:p>
+    <w:p>
+      <w:pPr>
+        <w:pStyle w:val="Heading2"/>
+      </w:pPr>
+      <w:bookmarkStart w:id="249" w:name="_Toc534726846"/>
+      <w:r>
+        <w:t>Back-Out</w:t>
+      </w:r>
+      <w:r>
+        <w:t xml:space="preserve"> Considerations</w:t>
+      </w:r>
+      <w:bookmarkEnd w:id="249"/>
+    </w:p>
+    <w:p>
+      <w:r>
+        <w:t>It is necessary to determine i</w:t>
+      </w:r>
+      <w:r>
+        <w:t xml:space="preserve">f a wholesale back-out </w:t>
+      </w:r>
+      <w:r>
+        <w:t xml:space="preserve">of </w:t>
+      </w:r>
+      <w:r>
+        <w:t>the patch IB*2.0*623</w:t>
+      </w:r>
+      <w:r>
+        <w:t xml:space="preserve"> is needed</w:t>
+      </w:r>
+      <w:r>
+        <w:t xml:space="preserve"> or </w:t>
+      </w:r>
+      <w:r>
+        <w:t xml:space="preserve">if </w:t>
+      </w:r>
+      <w:r>
+        <w:t>a better course</w:t>
+      </w:r>
+      <w:r>
+        <w:t xml:space="preserve"> of action </w:t>
+      </w:r>
+      <w:r>
+        <w:t>is</w:t>
+      </w:r>
+      <w:r>
+        <w:t xml:space="preserve"> needed</w:t>
+      </w:r>
+      <w:r>
+        <w:t xml:space="preserve"> to correct through a new version of the patch </w:t>
+      </w:r>
+      <w:r>
+        <w:t xml:space="preserve">(if prior to national release) </w:t>
+      </w:r>
+      <w:r>
+        <w:t xml:space="preserve">or a subsequent patch </w:t>
+      </w:r>
+      <w:r>
+        <w:t xml:space="preserve">aimed at </w:t>
+      </w:r>
+      <w:r>
+        <w:t xml:space="preserve">specific areas </w:t>
+      </w:r>
+      <w:r>
+        <w:t>modified or affected by the</w:t>
       </w:r>
       <w:r>
         <w:t xml:space="preserve"> </w:t>
       </w:r>
       <w:r>
-        <w:t xml:space="preserve">restore the build components to their </w:t>
-      </w:r>
-      <w:r>
         <w:t xml:space="preserve">original </w:t>
       </w:r>
       <w:r>
-        <w:t>pre-patch condition.</w:t>
+        <w:t>patch</w:t>
+      </w:r>
+      <w:r>
+        <w:t xml:space="preserve"> (after national release)</w:t>
+      </w:r>
+      <w:r>
+        <w:t xml:space="preserve">. </w:t>
+      </w:r>
+      <w:r>
+        <w:t xml:space="preserve">A wholesale back-out of the patch will still require a new version (if prior to national release) or </w:t>
+      </w:r>
+      <w:r>
+        <w:t xml:space="preserve">a subsequent patch </w:t>
+      </w:r>
+      <w:r>
+        <w:t xml:space="preserve">(after national release). </w:t>
+      </w:r>
+      <w:r>
+        <w:t>If the back-out is po</w:t>
+      </w:r>
+      <w:r>
+        <w:t>st-release of patch IB*2.0*623</w:t>
+      </w:r>
+      <w:r>
+        <w:t>, this patch should be assigned status of “Entered in Error” in Forum’s NPM.</w:t>
       </w:r>
     </w:p>
     <w:p>
       <w:pPr>
         <w:pStyle w:val="Heading3"/>
       </w:pPr>
-      <w:bookmarkStart w:id="248" w:name="_Toc478982590"/>
-      <w:bookmarkStart w:id="249" w:name="_Toc534726845"/>
-      <w:r>
-        <w:t>After National Release and Warranty Period</w:t>
-      </w:r>
-      <w:bookmarkEnd w:id="248"/>
-      <w:bookmarkEnd w:id="249"/>
-    </w:p>
-    <w:p>
-      <w:r>
-        <w:t xml:space="preserve">After </w:t>
-      </w:r>
-      <w:r>
-        <w:t>the support period</w:t>
-      </w:r>
-      <w:r>
-        <w:t xml:space="preserve">, the VistA Maintenance Program would produce the new patch, either to correct the defective components or </w:t>
-      </w:r>
-      <w:r>
-        <w:t xml:space="preserve">restore the build components to their </w:t>
-      </w:r>
-      <w:r>
-        <w:t xml:space="preserve">original </w:t>
-      </w:r>
-      <w:r>
-        <w:t>pre-patch condition.</w:t>
-      </w:r>
-    </w:p>
-    <w:p>
-      <w:pPr>
-        <w:pStyle w:val="Heading2"/>
-      </w:pPr>
-      <w:bookmarkStart w:id="250" w:name="_Toc534726846"/>
-      <w:r>
-        <w:t>Back-Out</w:t>
-      </w:r>
-      <w:r>
-        <w:t xml:space="preserve"> Considerations</w:t>
+      <w:bookmarkStart w:id="250" w:name="_Toc534726847"/>
+      <w:r>
+        <w:t>Load Testing</w:t>
       </w:r>
       <w:bookmarkEnd w:id="250"/>
     </w:p>
     <w:p>
       <w:r>
-        <w:t>It is necessary to determine i</w:t>
-      </w:r>
-      <w:r>
-        <w:t xml:space="preserve">f a wholesale back-out </w:t>
-      </w:r>
-      <w:r>
-        <w:t xml:space="preserve">of </w:t>
-      </w:r>
-      <w:r>
-        <w:t>the patch IB*2.0*623</w:t>
-      </w:r>
-      <w:r>
-        <w:t xml:space="preserve"> is needed</w:t>
-      </w:r>
-      <w:r>
-        <w:t xml:space="preserve"> or </w:t>
-      </w:r>
-      <w:r>
-        <w:t xml:space="preserve">if </w:t>
-      </w:r>
-      <w:r>
-        <w:t>a better course</w:t>
-      </w:r>
-      <w:r>
-        <w:t xml:space="preserve"> of action </w:t>
-      </w:r>
-      <w:r>
-        <w:t>is</w:t>
-      </w:r>
-      <w:r>
-        <w:t xml:space="preserve"> needed</w:t>
-      </w:r>
-      <w:r>
-        <w:t xml:space="preserve"> to correct through a new version of the patch </w:t>
-      </w:r>
-      <w:r>
-        <w:t xml:space="preserve">(if prior to national release) </w:t>
-      </w:r>
-      <w:r>
-        <w:t xml:space="preserve">or a subsequent patch </w:t>
-      </w:r>
-      <w:r>
-        <w:t xml:space="preserve">aimed at </w:t>
-      </w:r>
-      <w:r>
-        <w:t xml:space="preserve">specific areas </w:t>
-      </w:r>
-      <w:r>
-        <w:t>modified or affected by the</w:t>
-      </w:r>
-      <w:r>
-        <w:t xml:space="preserve"> </w:t>
-      </w:r>
-      <w:r>
-        <w:t xml:space="preserve">original </w:t>
-      </w:r>
-      <w:r>
-        <w:t>patch</w:t>
-      </w:r>
-      <w:r>
-        <w:t xml:space="preserve"> (after national release)</w:t>
-      </w:r>
-      <w:r>
-        <w:t xml:space="preserve">. </w:t>
-      </w:r>
-      <w:r>
-        <w:t xml:space="preserve">A wholesale back-out of the patch will still require a new version (if prior to national release) or </w:t>
-      </w:r>
-      <w:r>
-        <w:t xml:space="preserve">a subsequent patch </w:t>
-      </w:r>
-      <w:r>
-        <w:t xml:space="preserve">(after national release). </w:t>
-      </w:r>
-      <w:r>
-        <w:t>If the back-out is po</w:t>
-      </w:r>
-      <w:r>
-        <w:t>st-release of patch IB*2.0*623</w:t>
-      </w:r>
-      <w:r>
-        <w:t>, this patch should be assigned status of “Entered in Error” in Forum’s NPM.</w:t>
+        <w:t xml:space="preserve">N/A. The back-out process would be executed at normal, rather than raised job priority, and is expected to have </w:t>
+      </w:r>
+      <w:r>
+        <w:t>no significant</w:t>
+      </w:r>
+      <w:r>
+        <w:t xml:space="preserve"> effect on total system performance. Subsequent to the reversion, the performance demands on the system would be unchanged.</w:t>
       </w:r>
     </w:p>
     <w:p>
       <w:pPr>
         <w:pStyle w:val="Heading3"/>
       </w:pPr>
-      <w:bookmarkStart w:id="251" w:name="_Toc534726847"/>
-      <w:r>
-        <w:t>Load Testing</w:t>
+      <w:bookmarkStart w:id="251" w:name="_Toc534726848"/>
+      <w:r>
+        <w:t>User Acceptance Testing</w:t>
       </w:r>
       <w:bookmarkEnd w:id="251"/>
-    </w:p>
-    <w:p>
-      <w:r>
-        <w:t xml:space="preserve">N/A. The back-out process would be executed at normal, rather than raised job priority, and is expected to have </w:t>
-      </w:r>
-      <w:r>
-        <w:t>no significant</w:t>
-      </w:r>
-      <w:r>
-        <w:t xml:space="preserve"> effect on total system performance. Subsequent to the reversion, the performance demands on the system would be unchanged.</w:t>
-      </w:r>
-    </w:p>
-    <w:p>
-      <w:pPr>
-        <w:pStyle w:val="Heading3"/>
-      </w:pPr>
-      <w:bookmarkStart w:id="252" w:name="_Toc534726848"/>
-      <w:r>
-        <w:t>User Acceptance Testing</w:t>
-      </w:r>
-      <w:bookmarkEnd w:id="252"/>
     </w:p>
     <w:p>
       <w:r>
@@ -12912,6 +12910,7 @@
           <w:szCs w:val="22"/>
         </w:rPr>
       </w:pPr>
+      <w:bookmarkStart w:id="252" w:name="_GoBack"/>
       <w:r>
         <w:rPr>
           <w:szCs w:val="22"/>
@@ -12936,23 +12935,80 @@
         <w:rPr>
           <w:szCs w:val="22"/>
         </w:rPr>
-        <w:t xml:space="preserve">The VistA software has been </w:t>
-      </w:r>
-      <w:proofErr w:type="gramStart"/>
+        <w:t xml:space="preserve">The VistA software has been modified </w:t>
+      </w:r>
+      <w:del w:id="253" w:author="Jutzi, William Christopher (Intuitive IT)" w:date="2019-05-06T15:29:00Z">
+        <w:r>
+          <w:rPr>
+            <w:szCs w:val="22"/>
+          </w:rPr>
+          <w:delText xml:space="preserve"> </w:delText>
+        </w:r>
+      </w:del>
       <w:r>
         <w:rPr>
           <w:szCs w:val="22"/>
         </w:rPr>
-        <w:t>modified  to</w:t>
-      </w:r>
-      <w:proofErr w:type="gramEnd"/>
+        <w:t>to implement Release of Information changes so that the software is compliant with the Mission Act requirements.  To be compliant the software has been modified in the following ways if the claim's Date of Service</w:t>
+      </w:r>
+      <w:del w:id="254" w:author="Jutzi, William Christopher (Intuitive IT)" w:date="2019-05-06T18:07:00Z">
+        <w:r>
+          <w:rPr>
+            <w:szCs w:val="22"/>
+          </w:rPr>
+          <w:delText>s</w:delText>
+        </w:r>
+      </w:del>
       <w:r>
         <w:rPr>
           <w:szCs w:val="22"/>
         </w:rPr>
-        <w:t xml:space="preserve"> implement Release of Information changes so that the software is compliant with the Mission Act requirements.  To be compliant the software has been modified in the following ways if the claim's Date of Services is on after &lt;TBD&gt;:</w:t>
-      </w:r>
-    </w:p>
+        <w:t xml:space="preserve"> is on </w:t>
+      </w:r>
+      <w:ins w:id="255" w:author="Jutzi, William Christopher (Intuitive IT)" w:date="2019-05-06T17:36:00Z">
+        <w:r>
+          <w:rPr>
+            <w:szCs w:val="22"/>
+          </w:rPr>
+          <w:t xml:space="preserve">or </w:t>
+        </w:r>
+      </w:ins>
+      <w:r>
+        <w:rPr>
+          <w:szCs w:val="22"/>
+        </w:rPr>
+        <w:t xml:space="preserve">after </w:t>
+      </w:r>
+      <w:ins w:id="256" w:author="Jutzi, William Christopher (Intuitive IT)" w:date="2019-05-06T17:33:00Z">
+        <w:r>
+          <w:rPr>
+            <w:szCs w:val="22"/>
+          </w:rPr>
+          <w:t>“</w:t>
+        </w:r>
+        <w:r>
+          <w:rPr>
+            <w:szCs w:val="22"/>
+          </w:rPr>
+          <w:t>01/28/2019”</w:t>
+        </w:r>
+      </w:ins>
+      <w:del w:id="257" w:author="Jutzi, William Christopher (Intuitive IT)" w:date="2019-05-06T17:33:00Z">
+        <w:r>
+          <w:rPr>
+            <w:szCs w:val="22"/>
+          </w:rPr>
+          <w:delText>&lt;TBD&gt;</w:delText>
+        </w:r>
+      </w:del>
+      <w:r>
+        <w:rPr>
+          <w:szCs w:val="22"/>
+        </w:rPr>
+        <w:t>:</w:t>
+      </w:r>
+    </w:p>
+    <w:bookmarkEnd w:id="252"/>
     <w:p>
       <w:pPr>
         <w:rPr>
@@ -13053,11 +13109,11 @@
       <w:pPr>
         <w:pStyle w:val="Heading2"/>
       </w:pPr>
-      <w:bookmarkStart w:id="253" w:name="_Toc534726849"/>
+      <w:bookmarkStart w:id="258" w:name="_Toc534726849"/>
       <w:r>
         <w:t>Back-Out Criteria</w:t>
       </w:r>
-      <w:bookmarkEnd w:id="253"/>
+      <w:bookmarkEnd w:id="258"/>
     </w:p>
     <w:p>
       <w:r>
@@ -13098,7 +13154,7 @@
       <w:pPr>
         <w:pStyle w:val="Heading2"/>
       </w:pPr>
-      <w:bookmarkStart w:id="254" w:name="_Toc534726850"/>
+      <w:bookmarkStart w:id="259" w:name="_Toc534726850"/>
       <w:r>
         <w:t>Back-Out</w:t>
       </w:r>
@@ -13108,7 +13164,7 @@
       <w:r>
         <w:t>Risks</w:t>
       </w:r>
-      <w:bookmarkEnd w:id="254"/>
+      <w:bookmarkEnd w:id="259"/>
     </w:p>
     <w:p>
       <w:pPr>
@@ -13140,14 +13196,14 @@
       <w:pPr>
         <w:pStyle w:val="Heading2"/>
       </w:pPr>
-      <w:bookmarkStart w:id="255" w:name="_Toc534726851"/>
+      <w:bookmarkStart w:id="260" w:name="_Toc534726851"/>
       <w:r>
         <w:t xml:space="preserve">Authority for </w:t>
       </w:r>
       <w:r>
         <w:t>Back-Out</w:t>
       </w:r>
-      <w:bookmarkEnd w:id="255"/>
+      <w:bookmarkEnd w:id="260"/>
     </w:p>
     <w:p>
       <w:r>
@@ -13178,18 +13234,18 @@
       <w:pPr>
         <w:pStyle w:val="Heading2"/>
       </w:pPr>
-      <w:bookmarkStart w:id="256" w:name="_Toc471401656"/>
-      <w:bookmarkStart w:id="257" w:name="_Toc471401824"/>
-      <w:bookmarkStart w:id="258" w:name="_Toc534726852"/>
-      <w:bookmarkEnd w:id="256"/>
-      <w:bookmarkEnd w:id="257"/>
+      <w:bookmarkStart w:id="261" w:name="_Toc471401656"/>
+      <w:bookmarkStart w:id="262" w:name="_Toc471401824"/>
+      <w:bookmarkStart w:id="263" w:name="_Toc534726852"/>
+      <w:bookmarkEnd w:id="261"/>
+      <w:bookmarkEnd w:id="262"/>
       <w:r>
         <w:t>Back-Out</w:t>
       </w:r>
       <w:r>
         <w:t xml:space="preserve"> Procedure</w:t>
       </w:r>
-      <w:bookmarkEnd w:id="258"/>
+      <w:bookmarkEnd w:id="263"/>
     </w:p>
     <w:p>
       <w:r>
@@ -13445,20 +13501,20 @@
       <w:pPr>
         <w:pStyle w:val="Heading2"/>
       </w:pPr>
-      <w:bookmarkStart w:id="259" w:name="_Toc471396383"/>
-      <w:bookmarkStart w:id="260" w:name="_Toc471401658"/>
-      <w:bookmarkStart w:id="261" w:name="_Toc471401826"/>
-      <w:bookmarkStart w:id="262" w:name="_Toc534726853"/>
-      <w:bookmarkEnd w:id="259"/>
-      <w:bookmarkEnd w:id="260"/>
-      <w:bookmarkEnd w:id="261"/>
+      <w:bookmarkStart w:id="264" w:name="_Toc471396383"/>
+      <w:bookmarkStart w:id="265" w:name="_Toc471401658"/>
+      <w:bookmarkStart w:id="266" w:name="_Toc471401826"/>
+      <w:bookmarkStart w:id="267" w:name="_Toc534726853"/>
+      <w:bookmarkEnd w:id="264"/>
+      <w:bookmarkEnd w:id="265"/>
+      <w:bookmarkEnd w:id="266"/>
       <w:r>
         <w:t>Back-out Verification</w:t>
       </w:r>
       <w:r>
         <w:t xml:space="preserve"> Procedure</w:t>
       </w:r>
-      <w:bookmarkEnd w:id="262"/>
+      <w:bookmarkEnd w:id="267"/>
     </w:p>
     <w:p>
       <w:r>
@@ -13472,11 +13528,11 @@
       <w:pPr>
         <w:pStyle w:val="Heading1"/>
       </w:pPr>
-      <w:bookmarkStart w:id="263" w:name="_Toc534726854"/>
+      <w:bookmarkStart w:id="268" w:name="_Toc534726854"/>
       <w:r>
         <w:t>Rollback Procedure</w:t>
       </w:r>
-      <w:bookmarkEnd w:id="263"/>
+      <w:bookmarkEnd w:id="268"/>
     </w:p>
     <w:p>
       <w:r>
@@ -13496,11 +13552,11 @@
       <w:pPr>
         <w:pStyle w:val="Heading2"/>
       </w:pPr>
-      <w:bookmarkStart w:id="264" w:name="_Toc534726855"/>
+      <w:bookmarkStart w:id="269" w:name="_Toc534726855"/>
       <w:r>
         <w:t>Rollback Considerations</w:t>
       </w:r>
-      <w:bookmarkEnd w:id="264"/>
+      <w:bookmarkEnd w:id="269"/>
     </w:p>
     <w:p>
       <w:r>
@@ -13511,11 +13567,11 @@
       <w:pPr>
         <w:pStyle w:val="Heading2"/>
       </w:pPr>
-      <w:bookmarkStart w:id="265" w:name="_Toc534726856"/>
+      <w:bookmarkStart w:id="270" w:name="_Toc534726856"/>
       <w:r>
         <w:t>Rollback Criteria</w:t>
       </w:r>
-      <w:bookmarkEnd w:id="265"/>
+      <w:bookmarkEnd w:id="270"/>
     </w:p>
     <w:p>
       <w:r>
@@ -13526,11 +13582,11 @@
       <w:pPr>
         <w:pStyle w:val="Heading2"/>
       </w:pPr>
-      <w:bookmarkStart w:id="266" w:name="_Toc534726857"/>
+      <w:bookmarkStart w:id="271" w:name="_Toc534726857"/>
       <w:r>
         <w:t>Rollback Risks</w:t>
       </w:r>
-      <w:bookmarkEnd w:id="266"/>
+      <w:bookmarkEnd w:id="271"/>
     </w:p>
     <w:p>
       <w:r>
@@ -13541,21 +13597,21 @@
       <w:pPr>
         <w:pStyle w:val="Heading2"/>
       </w:pPr>
-      <w:bookmarkStart w:id="267" w:name="_Toc471312610"/>
-      <w:bookmarkStart w:id="268" w:name="_Toc471313734"/>
-      <w:bookmarkStart w:id="269" w:name="_Toc471396389"/>
-      <w:bookmarkStart w:id="270" w:name="_Toc471401664"/>
-      <w:bookmarkStart w:id="271" w:name="_Toc471401832"/>
-      <w:bookmarkStart w:id="272" w:name="_Toc534726858"/>
-      <w:bookmarkEnd w:id="267"/>
-      <w:bookmarkEnd w:id="268"/>
-      <w:bookmarkEnd w:id="269"/>
-      <w:bookmarkEnd w:id="270"/>
-      <w:bookmarkEnd w:id="271"/>
+      <w:bookmarkStart w:id="272" w:name="_Toc471312610"/>
+      <w:bookmarkStart w:id="273" w:name="_Toc471313734"/>
+      <w:bookmarkStart w:id="274" w:name="_Toc471396389"/>
+      <w:bookmarkStart w:id="275" w:name="_Toc471401664"/>
+      <w:bookmarkStart w:id="276" w:name="_Toc471401832"/>
+      <w:bookmarkStart w:id="277" w:name="_Toc534726858"/>
+      <w:bookmarkEnd w:id="272"/>
+      <w:bookmarkEnd w:id="273"/>
+      <w:bookmarkEnd w:id="274"/>
+      <w:bookmarkEnd w:id="275"/>
+      <w:bookmarkEnd w:id="276"/>
       <w:r>
         <w:t>Authority for Rollback</w:t>
       </w:r>
-      <w:bookmarkEnd w:id="272"/>
+      <w:bookmarkEnd w:id="277"/>
     </w:p>
     <w:p>
       <w:r>
@@ -13566,11 +13622,11 @@
       <w:pPr>
         <w:pStyle w:val="Heading2"/>
       </w:pPr>
-      <w:bookmarkStart w:id="273" w:name="_Toc534726859"/>
+      <w:bookmarkStart w:id="278" w:name="_Toc534726859"/>
       <w:r>
         <w:t>Rollback Procedure</w:t>
       </w:r>
-      <w:bookmarkEnd w:id="273"/>
+      <w:bookmarkEnd w:id="278"/>
     </w:p>
     <w:p>
       <w:r>
@@ -13586,11 +13642,11 @@
           <w:szCs w:val="22"/>
         </w:rPr>
       </w:pPr>
-      <w:bookmarkStart w:id="274" w:name="_Toc534726860"/>
+      <w:bookmarkStart w:id="279" w:name="_Toc534726860"/>
       <w:r>
         <w:t>Rollback Verification Procedure</w:t>
       </w:r>
-      <w:bookmarkEnd w:id="274"/>
+      <w:bookmarkEnd w:id="279"/>
     </w:p>
     <w:p>
       <w:r>
@@ -19095,6 +19151,7 @@
   <w:style w:type="character" w:default="1" w:styleId="DefaultParagraphFont">
     <w:name w:val="Default Paragraph Font"/>
     <w:uiPriority w:val="1"/>
+    <w:semiHidden/>
     <w:unhideWhenUsed/>
   </w:style>
   <w:style w:type="table" w:default="1" w:styleId="TableNormal">
@@ -20748,7 +20805,7 @@
 </file>
 
 <file path=customXml/itemProps4.xml><?xml version="1.0" encoding="utf-8"?>
-<ds:datastoreItem xmlns:ds="http://schemas.openxmlformats.org/officeDocument/2006/customXml" ds:itemID="{02E07B84-9B12-4465-8E7A-70F6549762A8}">
+<ds:datastoreItem xmlns:ds="http://schemas.openxmlformats.org/officeDocument/2006/customXml" ds:itemID="{0F20CC1B-F50F-4E12-B6D2-98A5C5DCD8AB}">
   <ds:schemaRefs>
     <ds:schemaRef ds:uri="http://schemas.openxmlformats.org/officeDocument/2006/bibliography"/>
   </ds:schemaRefs>

</xml_diff>